<commit_message>
first draft incl. graphics with uml, captions ...
captions and class and roles names edited,
bib and references aligned to OGC style
</commit_message>
<xml_diff>
--- a/reference_documents/14-111r3_20160818.docx
+++ b/reference_documents/14-111r3_20160818.docx
@@ -1093,6 +1093,8 @@
             <w:pStyle w:val="Inhaltsverzeichnisberschrift"/>
           </w:pPr>
         </w:p>
+        <w:bookmarkStart w:id="2" w:name="_GoBack"/>
+        <w:bookmarkEnd w:id="2"/>
         <w:p>
           <w:pPr>
             <w:pStyle w:val="Verzeichnis1"/>
@@ -1116,7 +1118,7 @@
           <w:r>
             <w:fldChar w:fldCharType="separate"/>
           </w:r>
-          <w:hyperlink w:anchor="_Toc459038687" w:history="1">
+          <w:hyperlink w:anchor="_Toc459275975" w:history="1">
             <w:r>
               <w:rPr>
                 <w:rStyle w:val="Hyperlink"/>
@@ -1159,7 +1161,7 @@
                 <w:noProof/>
                 <w:webHidden/>
               </w:rPr>
-              <w:instrText xml:space="preserve"> PAGEREF _Toc459038687 \h </w:instrText>
+              <w:instrText xml:space="preserve"> PAGEREF _Toc459275975 \h </w:instrText>
             </w:r>
             <w:r>
               <w:rPr>
@@ -1204,7 +1206,7 @@
               <w:szCs w:val="22"/>
             </w:rPr>
           </w:pPr>
-          <w:hyperlink w:anchor="_Toc459038688" w:history="1">
+          <w:hyperlink w:anchor="_Toc459275976" w:history="1">
             <w:r>
               <w:rPr>
                 <w:rStyle w:val="Hyperlink"/>
@@ -1247,7 +1249,7 @@
                 <w:noProof/>
                 <w:webHidden/>
               </w:rPr>
-              <w:instrText xml:space="preserve"> PAGEREF _Toc459038688 \h </w:instrText>
+              <w:instrText xml:space="preserve"> PAGEREF _Toc459275976 \h </w:instrText>
             </w:r>
             <w:r>
               <w:rPr>
@@ -1292,7 +1294,7 @@
               <w:szCs w:val="22"/>
             </w:rPr>
           </w:pPr>
-          <w:hyperlink w:anchor="_Toc459038689" w:history="1">
+          <w:hyperlink w:anchor="_Toc459275977" w:history="1">
             <w:r>
               <w:rPr>
                 <w:rStyle w:val="Hyperlink"/>
@@ -1335,7 +1337,7 @@
                 <w:noProof/>
                 <w:webHidden/>
               </w:rPr>
-              <w:instrText xml:space="preserve"> PAGEREF _Toc459038689 \h </w:instrText>
+              <w:instrText xml:space="preserve"> PAGEREF _Toc459275977 \h </w:instrText>
             </w:r>
             <w:r>
               <w:rPr>
@@ -1380,7 +1382,7 @@
               <w:szCs w:val="22"/>
             </w:rPr>
           </w:pPr>
-          <w:hyperlink w:anchor="_Toc459038690" w:history="1">
+          <w:hyperlink w:anchor="_Toc459275978" w:history="1">
             <w:r>
               <w:rPr>
                 <w:rStyle w:val="Hyperlink"/>
@@ -1423,7 +1425,7 @@
                 <w:noProof/>
                 <w:webHidden/>
               </w:rPr>
-              <w:instrText xml:space="preserve"> PAGEREF _Toc459038690 \h </w:instrText>
+              <w:instrText xml:space="preserve"> PAGEREF _Toc459275978 \h </w:instrText>
             </w:r>
             <w:r>
               <w:rPr>
@@ -1468,7 +1470,7 @@
               <w:szCs w:val="22"/>
             </w:rPr>
           </w:pPr>
-          <w:hyperlink w:anchor="_Toc459038691" w:history="1">
+          <w:hyperlink w:anchor="_Toc459275979" w:history="1">
             <w:r>
               <w:rPr>
                 <w:rStyle w:val="Hyperlink"/>
@@ -1511,7 +1513,7 @@
                 <w:noProof/>
                 <w:webHidden/>
               </w:rPr>
-              <w:instrText xml:space="preserve"> PAGEREF _Toc459038691 \h </w:instrText>
+              <w:instrText xml:space="preserve"> PAGEREF _Toc459275979 \h </w:instrText>
             </w:r>
             <w:r>
               <w:rPr>
@@ -1556,7 +1558,7 @@
               <w:szCs w:val="22"/>
             </w:rPr>
           </w:pPr>
-          <w:hyperlink w:anchor="_Toc459038692" w:history="1">
+          <w:hyperlink w:anchor="_Toc459275980" w:history="1">
             <w:r>
               <w:rPr>
                 <w:rStyle w:val="Hyperlink"/>
@@ -1599,7 +1601,7 @@
                 <w:noProof/>
                 <w:webHidden/>
               </w:rPr>
-              <w:instrText xml:space="preserve"> PAGEREF _Toc459038692 \h </w:instrText>
+              <w:instrText xml:space="preserve"> PAGEREF _Toc459275980 \h </w:instrText>
             </w:r>
             <w:r>
               <w:rPr>
@@ -1644,7 +1646,7 @@
               <w:szCs w:val="22"/>
             </w:rPr>
           </w:pPr>
-          <w:hyperlink w:anchor="_Toc459038693" w:history="1">
+          <w:hyperlink w:anchor="_Toc459275981" w:history="1">
             <w:r>
               <w:rPr>
                 <w:rStyle w:val="Hyperlink"/>
@@ -1687,7 +1689,7 @@
                 <w:noProof/>
                 <w:webHidden/>
               </w:rPr>
-              <w:instrText xml:space="preserve"> PAGEREF _Toc459038693 \h </w:instrText>
+              <w:instrText xml:space="preserve"> PAGEREF _Toc459275981 \h </w:instrText>
             </w:r>
             <w:r>
               <w:rPr>
@@ -1707,7 +1709,7 @@
                 <w:noProof/>
                 <w:webHidden/>
               </w:rPr>
-              <w:t>21</w:t>
+              <w:t>22</w:t>
             </w:r>
             <w:r>
               <w:rPr>
@@ -1732,7 +1734,7 @@
               <w:szCs w:val="22"/>
             </w:rPr>
           </w:pPr>
-          <w:hyperlink w:anchor="_Toc459038694" w:history="1">
+          <w:hyperlink w:anchor="_Toc459275982" w:history="1">
             <w:r>
               <w:rPr>
                 <w:rStyle w:val="Hyperlink"/>
@@ -1775,7 +1777,7 @@
                 <w:noProof/>
                 <w:webHidden/>
               </w:rPr>
-              <w:instrText xml:space="preserve"> PAGEREF _Toc459038694 \h </w:instrText>
+              <w:instrText xml:space="preserve"> PAGEREF _Toc459275982 \h </w:instrText>
             </w:r>
             <w:r>
               <w:rPr>
@@ -1820,7 +1822,7 @@
               <w:szCs w:val="22"/>
             </w:rPr>
           </w:pPr>
-          <w:hyperlink w:anchor="_Toc459038695" w:history="1">
+          <w:hyperlink w:anchor="_Toc459275983" w:history="1">
             <w:r>
               <w:rPr>
                 <w:rStyle w:val="Hyperlink"/>
@@ -1863,7 +1865,7 @@
                 <w:noProof/>
                 <w:webHidden/>
               </w:rPr>
-              <w:instrText xml:space="preserve"> PAGEREF _Toc459038695 \h </w:instrText>
+              <w:instrText xml:space="preserve"> PAGEREF _Toc459275983 \h </w:instrText>
             </w:r>
             <w:r>
               <w:rPr>
@@ -1908,7 +1910,7 @@
               <w:szCs w:val="22"/>
             </w:rPr>
           </w:pPr>
-          <w:hyperlink w:anchor="_Toc459038696" w:history="1">
+          <w:hyperlink w:anchor="_Toc459275984" w:history="1">
             <w:r>
               <w:rPr>
                 <w:rStyle w:val="Hyperlink"/>
@@ -1951,7 +1953,7 @@
                 <w:noProof/>
                 <w:webHidden/>
               </w:rPr>
-              <w:instrText xml:space="preserve"> PAGEREF _Toc459038696 \h </w:instrText>
+              <w:instrText xml:space="preserve"> PAGEREF _Toc459275984 \h </w:instrText>
             </w:r>
             <w:r>
               <w:rPr>
@@ -1996,7 +1998,7 @@
               <w:szCs w:val="22"/>
             </w:rPr>
           </w:pPr>
-          <w:hyperlink w:anchor="_Toc459038697" w:history="1">
+          <w:hyperlink w:anchor="_Toc459275985" w:history="1">
             <w:r>
               <w:rPr>
                 <w:rStyle w:val="Hyperlink"/>
@@ -2039,7 +2041,7 @@
                 <w:noProof/>
                 <w:webHidden/>
               </w:rPr>
-              <w:instrText xml:space="preserve"> PAGEREF _Toc459038697 \h </w:instrText>
+              <w:instrText xml:space="preserve"> PAGEREF _Toc459275985 \h </w:instrText>
             </w:r>
             <w:r>
               <w:rPr>
@@ -2084,7 +2086,7 @@
               <w:szCs w:val="22"/>
             </w:rPr>
           </w:pPr>
-          <w:hyperlink w:anchor="_Toc459038698" w:history="1">
+          <w:hyperlink w:anchor="_Toc459275986" w:history="1">
             <w:r>
               <w:rPr>
                 <w:rStyle w:val="Hyperlink"/>
@@ -2127,7 +2129,7 @@
                 <w:noProof/>
                 <w:webHidden/>
               </w:rPr>
-              <w:instrText xml:space="preserve"> PAGEREF _Toc459038698 \h </w:instrText>
+              <w:instrText xml:space="preserve"> PAGEREF _Toc459275986 \h </w:instrText>
             </w:r>
             <w:r>
               <w:rPr>
@@ -2172,7 +2174,7 @@
               <w:szCs w:val="22"/>
             </w:rPr>
           </w:pPr>
-          <w:hyperlink w:anchor="_Toc459038699" w:history="1">
+          <w:hyperlink w:anchor="_Toc459275987" w:history="1">
             <w:r>
               <w:rPr>
                 <w:rStyle w:val="Hyperlink"/>
@@ -2215,7 +2217,7 @@
                 <w:noProof/>
                 <w:webHidden/>
               </w:rPr>
-              <w:instrText xml:space="preserve"> PAGEREF _Toc459038699 \h </w:instrText>
+              <w:instrText xml:space="preserve"> PAGEREF _Toc459275987 \h </w:instrText>
             </w:r>
             <w:r>
               <w:rPr>
@@ -2260,7 +2262,7 @@
               <w:szCs w:val="22"/>
             </w:rPr>
           </w:pPr>
-          <w:hyperlink w:anchor="_Toc459038700" w:history="1">
+          <w:hyperlink w:anchor="_Toc459275988" w:history="1">
             <w:r>
               <w:rPr>
                 <w:rStyle w:val="Hyperlink"/>
@@ -2303,7 +2305,7 @@
                 <w:noProof/>
                 <w:webHidden/>
               </w:rPr>
-              <w:instrText xml:space="preserve"> PAGEREF _Toc459038700 \h </w:instrText>
+              <w:instrText xml:space="preserve"> PAGEREF _Toc459275988 \h </w:instrText>
             </w:r>
             <w:r>
               <w:rPr>
@@ -2348,7 +2350,7 @@
               <w:szCs w:val="22"/>
             </w:rPr>
           </w:pPr>
-          <w:hyperlink w:anchor="_Toc459038701" w:history="1">
+          <w:hyperlink w:anchor="_Toc459275989" w:history="1">
             <w:r>
               <w:rPr>
                 <w:rStyle w:val="Hyperlink"/>
@@ -2391,7 +2393,7 @@
                 <w:noProof/>
                 <w:webHidden/>
               </w:rPr>
-              <w:instrText xml:space="preserve"> PAGEREF _Toc459038701 \h </w:instrText>
+              <w:instrText xml:space="preserve"> PAGEREF _Toc459275989 \h </w:instrText>
             </w:r>
             <w:r>
               <w:rPr>
@@ -2411,7 +2413,7 @@
                 <w:noProof/>
                 <w:webHidden/>
               </w:rPr>
-              <w:t>29</w:t>
+              <w:t>30</w:t>
             </w:r>
             <w:r>
               <w:rPr>
@@ -2436,7 +2438,7 @@
               <w:szCs w:val="22"/>
             </w:rPr>
           </w:pPr>
-          <w:hyperlink w:anchor="_Toc459038702" w:history="1">
+          <w:hyperlink w:anchor="_Toc459275990" w:history="1">
             <w:r>
               <w:rPr>
                 <w:rStyle w:val="Hyperlink"/>
@@ -2479,7 +2481,7 @@
                 <w:noProof/>
                 <w:webHidden/>
               </w:rPr>
-              <w:instrText xml:space="preserve"> PAGEREF _Toc459038702 \h </w:instrText>
+              <w:instrText xml:space="preserve"> PAGEREF _Toc459275990 \h </w:instrText>
             </w:r>
             <w:r>
               <w:rPr>
@@ -2524,7 +2526,7 @@
               <w:szCs w:val="22"/>
             </w:rPr>
           </w:pPr>
-          <w:hyperlink w:anchor="_Toc459038703" w:history="1">
+          <w:hyperlink w:anchor="_Toc459275991" w:history="1">
             <w:r>
               <w:rPr>
                 <w:rStyle w:val="Hyperlink"/>
@@ -2567,7 +2569,7 @@
                 <w:noProof/>
                 <w:webHidden/>
               </w:rPr>
-              <w:instrText xml:space="preserve"> PAGEREF _Toc459038703 \h </w:instrText>
+              <w:instrText xml:space="preserve"> PAGEREF _Toc459275991 \h </w:instrText>
             </w:r>
             <w:r>
               <w:rPr>
@@ -2612,7 +2614,7 @@
               <w:szCs w:val="22"/>
             </w:rPr>
           </w:pPr>
-          <w:hyperlink w:anchor="_Toc459038704" w:history="1">
+          <w:hyperlink w:anchor="_Toc459275992" w:history="1">
             <w:r>
               <w:rPr>
                 <w:rStyle w:val="Hyperlink"/>
@@ -2655,7 +2657,7 @@
                 <w:noProof/>
                 <w:webHidden/>
               </w:rPr>
-              <w:instrText xml:space="preserve"> PAGEREF _Toc459038704 \h </w:instrText>
+              <w:instrText xml:space="preserve"> PAGEREF _Toc459275992 \h </w:instrText>
             </w:r>
             <w:r>
               <w:rPr>
@@ -2700,7 +2702,7 @@
               <w:szCs w:val="22"/>
             </w:rPr>
           </w:pPr>
-          <w:hyperlink w:anchor="_Toc459038705" w:history="1">
+          <w:hyperlink w:anchor="_Toc459275993" w:history="1">
             <w:r>
               <w:rPr>
                 <w:rStyle w:val="Hyperlink"/>
@@ -2743,7 +2745,7 @@
                 <w:noProof/>
                 <w:webHidden/>
               </w:rPr>
-              <w:instrText xml:space="preserve"> PAGEREF _Toc459038705 \h </w:instrText>
+              <w:instrText xml:space="preserve"> PAGEREF _Toc459275993 \h </w:instrText>
             </w:r>
             <w:r>
               <w:rPr>
@@ -2788,7 +2790,7 @@
               <w:szCs w:val="22"/>
             </w:rPr>
           </w:pPr>
-          <w:hyperlink w:anchor="_Toc459038706" w:history="1">
+          <w:hyperlink w:anchor="_Toc459275994" w:history="1">
             <w:r>
               <w:rPr>
                 <w:rStyle w:val="Hyperlink"/>
@@ -2831,7 +2833,7 @@
                 <w:noProof/>
                 <w:webHidden/>
               </w:rPr>
-              <w:instrText xml:space="preserve"> PAGEREF _Toc459038706 \h </w:instrText>
+              <w:instrText xml:space="preserve"> PAGEREF _Toc459275994 \h </w:instrText>
             </w:r>
             <w:r>
               <w:rPr>
@@ -2876,7 +2878,7 @@
               <w:szCs w:val="22"/>
             </w:rPr>
           </w:pPr>
-          <w:hyperlink w:anchor="_Toc459038707" w:history="1">
+          <w:hyperlink w:anchor="_Toc459275995" w:history="1">
             <w:r>
               <w:rPr>
                 <w:rStyle w:val="Hyperlink"/>
@@ -2919,7 +2921,7 @@
                 <w:noProof/>
                 <w:webHidden/>
               </w:rPr>
-              <w:instrText xml:space="preserve"> PAGEREF _Toc459038707 \h </w:instrText>
+              <w:instrText xml:space="preserve"> PAGEREF _Toc459275995 \h </w:instrText>
             </w:r>
             <w:r>
               <w:rPr>
@@ -2964,7 +2966,7 @@
               <w:szCs w:val="22"/>
             </w:rPr>
           </w:pPr>
-          <w:hyperlink w:anchor="_Toc459038708" w:history="1">
+          <w:hyperlink w:anchor="_Toc459275996" w:history="1">
             <w:r>
               <w:rPr>
                 <w:rStyle w:val="Hyperlink"/>
@@ -3007,7 +3009,7 @@
                 <w:noProof/>
                 <w:webHidden/>
               </w:rPr>
-              <w:instrText xml:space="preserve"> PAGEREF _Toc459038708 \h </w:instrText>
+              <w:instrText xml:space="preserve"> PAGEREF _Toc459275996 \h </w:instrText>
             </w:r>
             <w:r>
               <w:rPr>
@@ -3052,7 +3054,7 @@
               <w:szCs w:val="22"/>
             </w:rPr>
           </w:pPr>
-          <w:hyperlink w:anchor="_Toc459038709" w:history="1">
+          <w:hyperlink w:anchor="_Toc459275997" w:history="1">
             <w:r>
               <w:rPr>
                 <w:rStyle w:val="Hyperlink"/>
@@ -3095,7 +3097,7 @@
                 <w:noProof/>
                 <w:webHidden/>
               </w:rPr>
-              <w:instrText xml:space="preserve"> PAGEREF _Toc459038709 \h </w:instrText>
+              <w:instrText xml:space="preserve"> PAGEREF _Toc459275997 \h </w:instrText>
             </w:r>
             <w:r>
               <w:rPr>
@@ -3140,7 +3142,7 @@
               <w:szCs w:val="22"/>
             </w:rPr>
           </w:pPr>
-          <w:hyperlink w:anchor="_Toc459038710" w:history="1">
+          <w:hyperlink w:anchor="_Toc459275998" w:history="1">
             <w:r>
               <w:rPr>
                 <w:rStyle w:val="Hyperlink"/>
@@ -3183,7 +3185,7 @@
                 <w:noProof/>
                 <w:webHidden/>
               </w:rPr>
-              <w:instrText xml:space="preserve"> PAGEREF _Toc459038710 \h </w:instrText>
+              <w:instrText xml:space="preserve"> PAGEREF _Toc459275998 \h </w:instrText>
             </w:r>
             <w:r>
               <w:rPr>
@@ -3228,7 +3230,7 @@
               <w:szCs w:val="22"/>
             </w:rPr>
           </w:pPr>
-          <w:hyperlink w:anchor="_Toc459038711" w:history="1">
+          <w:hyperlink w:anchor="_Toc459275999" w:history="1">
             <w:r>
               <w:rPr>
                 <w:rStyle w:val="Hyperlink"/>
@@ -3271,7 +3273,7 @@
                 <w:noProof/>
                 <w:webHidden/>
               </w:rPr>
-              <w:instrText xml:space="preserve"> PAGEREF _Toc459038711 \h </w:instrText>
+              <w:instrText xml:space="preserve"> PAGEREF _Toc459275999 \h </w:instrText>
             </w:r>
             <w:r>
               <w:rPr>
@@ -3316,7 +3318,7 @@
               <w:szCs w:val="22"/>
             </w:rPr>
           </w:pPr>
-          <w:hyperlink w:anchor="_Toc459038712" w:history="1">
+          <w:hyperlink w:anchor="_Toc459276000" w:history="1">
             <w:r>
               <w:rPr>
                 <w:rStyle w:val="Hyperlink"/>
@@ -3359,7 +3361,7 @@
                 <w:noProof/>
                 <w:webHidden/>
               </w:rPr>
-              <w:instrText xml:space="preserve"> PAGEREF _Toc459038712 \h </w:instrText>
+              <w:instrText xml:space="preserve"> PAGEREF _Toc459276000 \h </w:instrText>
             </w:r>
             <w:r>
               <w:rPr>
@@ -3404,7 +3406,7 @@
               <w:szCs w:val="22"/>
             </w:rPr>
           </w:pPr>
-          <w:hyperlink w:anchor="_Toc459038713" w:history="1">
+          <w:hyperlink w:anchor="_Toc459276001" w:history="1">
             <w:r>
               <w:rPr>
                 <w:rStyle w:val="Hyperlink"/>
@@ -3426,7 +3428,7 @@
                 <w:rStyle w:val="Hyperlink"/>
                 <w:noProof/>
               </w:rPr>
-              <w:t>The HY_Features common hydrologic feature model (normative)</w:t>
+              <w:t>Clause containing normative material</w:t>
             </w:r>
             <w:r>
               <w:rPr>
@@ -3447,7 +3449,7 @@
                 <w:noProof/>
                 <w:webHidden/>
               </w:rPr>
-              <w:instrText xml:space="preserve"> PAGEREF _Toc459038713 \h </w:instrText>
+              <w:instrText xml:space="preserve"> PAGEREF _Toc459276001 \h </w:instrText>
             </w:r>
             <w:r>
               <w:rPr>
@@ -3492,7 +3494,7 @@
               <w:szCs w:val="22"/>
             </w:rPr>
           </w:pPr>
-          <w:hyperlink w:anchor="_Toc459038714" w:history="1">
+          <w:hyperlink w:anchor="_Toc459276002" w:history="1">
             <w:r>
               <w:rPr>
                 <w:rStyle w:val="Hyperlink"/>
@@ -3535,7 +3537,7 @@
                 <w:noProof/>
                 <w:webHidden/>
               </w:rPr>
-              <w:instrText xml:space="preserve"> PAGEREF _Toc459038714 \h </w:instrText>
+              <w:instrText xml:space="preserve"> PAGEREF _Toc459276002 \h </w:instrText>
             </w:r>
             <w:r>
               <w:rPr>
@@ -3580,7 +3582,7 @@
               <w:szCs w:val="22"/>
             </w:rPr>
           </w:pPr>
-          <w:hyperlink w:anchor="_Toc459038715" w:history="1">
+          <w:hyperlink w:anchor="_Toc459276003" w:history="1">
             <w:r>
               <w:rPr>
                 <w:rStyle w:val="Hyperlink"/>
@@ -3623,7 +3625,7 @@
                 <w:noProof/>
                 <w:webHidden/>
               </w:rPr>
-              <w:instrText xml:space="preserve"> PAGEREF _Toc459038715 \h </w:instrText>
+              <w:instrText xml:space="preserve"> PAGEREF _Toc459276003 \h </w:instrText>
             </w:r>
             <w:r>
               <w:rPr>
@@ -3668,7 +3670,7 @@
               <w:szCs w:val="22"/>
             </w:rPr>
           </w:pPr>
-          <w:hyperlink w:anchor="_Toc459038716" w:history="1">
+          <w:hyperlink w:anchor="_Toc459276004" w:history="1">
             <w:r>
               <w:rPr>
                 <w:rStyle w:val="Hyperlink"/>
@@ -3711,7 +3713,7 @@
                 <w:noProof/>
                 <w:webHidden/>
               </w:rPr>
-              <w:instrText xml:space="preserve"> PAGEREF _Toc459038716 \h </w:instrText>
+              <w:instrText xml:space="preserve"> PAGEREF _Toc459276004 \h </w:instrText>
             </w:r>
             <w:r>
               <w:rPr>
@@ -3756,7 +3758,7 @@
               <w:szCs w:val="22"/>
             </w:rPr>
           </w:pPr>
-          <w:hyperlink w:anchor="_Toc459038717" w:history="1">
+          <w:hyperlink w:anchor="_Toc459276005" w:history="1">
             <w:r>
               <w:rPr>
                 <w:rStyle w:val="Hyperlink"/>
@@ -3799,7 +3801,7 @@
                 <w:noProof/>
                 <w:webHidden/>
               </w:rPr>
-              <w:instrText xml:space="preserve"> PAGEREF _Toc459038717 \h </w:instrText>
+              <w:instrText xml:space="preserve"> PAGEREF _Toc459276005 \h </w:instrText>
             </w:r>
             <w:r>
               <w:rPr>
@@ -3844,7 +3846,7 @@
               <w:szCs w:val="22"/>
             </w:rPr>
           </w:pPr>
-          <w:hyperlink w:anchor="_Toc459038718" w:history="1">
+          <w:hyperlink w:anchor="_Toc459276006" w:history="1">
             <w:r>
               <w:rPr>
                 <w:rStyle w:val="Hyperlink"/>
@@ -3887,7 +3889,7 @@
                 <w:noProof/>
                 <w:webHidden/>
               </w:rPr>
-              <w:instrText xml:space="preserve"> PAGEREF _Toc459038718 \h </w:instrText>
+              <w:instrText xml:space="preserve"> PAGEREF _Toc459276006 \h </w:instrText>
             </w:r>
             <w:r>
               <w:rPr>
@@ -3932,7 +3934,7 @@
               <w:szCs w:val="22"/>
             </w:rPr>
           </w:pPr>
-          <w:hyperlink w:anchor="_Toc459038719" w:history="1">
+          <w:hyperlink w:anchor="_Toc459276007" w:history="1">
             <w:r>
               <w:rPr>
                 <w:rStyle w:val="Hyperlink"/>
@@ -3975,7 +3977,7 @@
                 <w:noProof/>
                 <w:webHidden/>
               </w:rPr>
-              <w:instrText xml:space="preserve"> PAGEREF _Toc459038719 \h </w:instrText>
+              <w:instrText xml:space="preserve"> PAGEREF _Toc459276007 \h </w:instrText>
             </w:r>
             <w:r>
               <w:rPr>
@@ -4020,7 +4022,7 @@
               <w:szCs w:val="22"/>
             </w:rPr>
           </w:pPr>
-          <w:hyperlink w:anchor="_Toc459038720" w:history="1">
+          <w:hyperlink w:anchor="_Toc459276008" w:history="1">
             <w:r>
               <w:rPr>
                 <w:rStyle w:val="Hyperlink"/>
@@ -4063,7 +4065,7 @@
                 <w:noProof/>
                 <w:webHidden/>
               </w:rPr>
-              <w:instrText xml:space="preserve"> PAGEREF _Toc459038720 \h </w:instrText>
+              <w:instrText xml:space="preserve"> PAGEREF _Toc459276008 \h </w:instrText>
             </w:r>
             <w:r>
               <w:rPr>
@@ -4108,7 +4110,7 @@
               <w:szCs w:val="22"/>
             </w:rPr>
           </w:pPr>
-          <w:hyperlink w:anchor="_Toc459038721" w:history="1">
+          <w:hyperlink w:anchor="_Toc459276009" w:history="1">
             <w:r>
               <w:rPr>
                 <w:rStyle w:val="Hyperlink"/>
@@ -4151,7 +4153,7 @@
                 <w:noProof/>
                 <w:webHidden/>
               </w:rPr>
-              <w:instrText xml:space="preserve"> PAGEREF _Toc459038721 \h </w:instrText>
+              <w:instrText xml:space="preserve"> PAGEREF _Toc459276009 \h </w:instrText>
             </w:r>
             <w:r>
               <w:rPr>
@@ -4196,7 +4198,7 @@
               <w:szCs w:val="22"/>
             </w:rPr>
           </w:pPr>
-          <w:hyperlink w:anchor="_Toc459038722" w:history="1">
+          <w:hyperlink w:anchor="_Toc459276010" w:history="1">
             <w:r>
               <w:rPr>
                 <w:rStyle w:val="Hyperlink"/>
@@ -4239,7 +4241,7 @@
                 <w:noProof/>
                 <w:webHidden/>
               </w:rPr>
-              <w:instrText xml:space="preserve"> PAGEREF _Toc459038722 \h </w:instrText>
+              <w:instrText xml:space="preserve"> PAGEREF _Toc459276010 \h </w:instrText>
             </w:r>
             <w:r>
               <w:rPr>
@@ -4284,7 +4286,7 @@
               <w:szCs w:val="22"/>
             </w:rPr>
           </w:pPr>
-          <w:hyperlink w:anchor="_Toc459038723" w:history="1">
+          <w:hyperlink w:anchor="_Toc459276011" w:history="1">
             <w:r>
               <w:rPr>
                 <w:rStyle w:val="Hyperlink"/>
@@ -4327,7 +4329,7 @@
                 <w:noProof/>
                 <w:webHidden/>
               </w:rPr>
-              <w:instrText xml:space="preserve"> PAGEREF _Toc459038723 \h </w:instrText>
+              <w:instrText xml:space="preserve"> PAGEREF _Toc459276011 \h </w:instrText>
             </w:r>
             <w:r>
               <w:rPr>
@@ -4372,7 +4374,7 @@
               <w:szCs w:val="22"/>
             </w:rPr>
           </w:pPr>
-          <w:hyperlink w:anchor="_Toc459038724" w:history="1">
+          <w:hyperlink w:anchor="_Toc459276012" w:history="1">
             <w:r>
               <w:rPr>
                 <w:rStyle w:val="Hyperlink"/>
@@ -4415,7 +4417,7 @@
                 <w:noProof/>
                 <w:webHidden/>
               </w:rPr>
-              <w:instrText xml:space="preserve"> PAGEREF _Toc459038724 \h </w:instrText>
+              <w:instrText xml:space="preserve"> PAGEREF _Toc459276012 \h </w:instrText>
             </w:r>
             <w:r>
               <w:rPr>
@@ -4460,7 +4462,7 @@
               <w:szCs w:val="22"/>
             </w:rPr>
           </w:pPr>
-          <w:hyperlink w:anchor="_Toc459038725" w:history="1">
+          <w:hyperlink w:anchor="_Toc459276013" w:history="1">
             <w:r>
               <w:rPr>
                 <w:rStyle w:val="Hyperlink"/>
@@ -4503,7 +4505,7 @@
                 <w:noProof/>
                 <w:webHidden/>
               </w:rPr>
-              <w:instrText xml:space="preserve"> PAGEREF _Toc459038725 \h </w:instrText>
+              <w:instrText xml:space="preserve"> PAGEREF _Toc459276013 \h </w:instrText>
             </w:r>
             <w:r>
               <w:rPr>
@@ -4548,7 +4550,7 @@
               <w:szCs w:val="22"/>
             </w:rPr>
           </w:pPr>
-          <w:hyperlink w:anchor="_Toc459038726" w:history="1">
+          <w:hyperlink w:anchor="_Toc459276014" w:history="1">
             <w:r>
               <w:rPr>
                 <w:rStyle w:val="Hyperlink"/>
@@ -4591,7 +4593,7 @@
                 <w:noProof/>
                 <w:webHidden/>
               </w:rPr>
-              <w:instrText xml:space="preserve"> PAGEREF _Toc459038726 \h </w:instrText>
+              <w:instrText xml:space="preserve"> PAGEREF _Toc459276014 \h </w:instrText>
             </w:r>
             <w:r>
               <w:rPr>
@@ -4635,13 +4637,13 @@
               <w:szCs w:val="22"/>
             </w:rPr>
           </w:pPr>
-          <w:hyperlink w:anchor="_Toc459038727" w:history="1">
+          <w:hyperlink w:anchor="_Toc459276015" w:history="1">
             <w:r>
               <w:rPr>
                 <w:rStyle w:val="Hyperlink"/>
                 <w:noProof/>
               </w:rPr>
-              <w:t>ANNEX A - Abstract Test Suite (normative)</w:t>
+              <w:t>ANNEX A Conformance Class Abstract Test Suite (Normative)</w:t>
             </w:r>
             <w:r>
               <w:rPr>
@@ -4662,7 +4664,7 @@
                 <w:noProof/>
                 <w:webHidden/>
               </w:rPr>
-              <w:instrText xml:space="preserve"> PAGEREF _Toc459038727 \h </w:instrText>
+              <w:instrText xml:space="preserve"> PAGEREF _Toc459276015 \h </w:instrText>
             </w:r>
             <w:r>
               <w:rPr>
@@ -4706,7 +4708,7 @@
               <w:szCs w:val="22"/>
             </w:rPr>
           </w:pPr>
-          <w:hyperlink w:anchor="_Toc459038728" w:history="1">
+          <w:hyperlink w:anchor="_Toc459276016" w:history="1">
             <w:r>
               <w:rPr>
                 <w:rStyle w:val="Hyperlink"/>
@@ -4733,7 +4735,7 @@
                 <w:noProof/>
                 <w:webHidden/>
               </w:rPr>
-              <w:instrText xml:space="preserve"> PAGEREF _Toc459038728 \h </w:instrText>
+              <w:instrText xml:space="preserve"> PAGEREF _Toc459276016 \h </w:instrText>
             </w:r>
             <w:r>
               <w:rPr>
@@ -4777,7 +4779,7 @@
               <w:szCs w:val="22"/>
             </w:rPr>
           </w:pPr>
-          <w:hyperlink w:anchor="_Toc459038729" w:history="1">
+          <w:hyperlink w:anchor="_Toc459276017" w:history="1">
             <w:r>
               <w:rPr>
                 <w:rStyle w:val="Hyperlink"/>
@@ -4804,7 +4806,7 @@
                 <w:noProof/>
                 <w:webHidden/>
               </w:rPr>
-              <w:instrText xml:space="preserve"> PAGEREF _Toc459038729 \h </w:instrText>
+              <w:instrText xml:space="preserve"> PAGEREF _Toc459276017 \h </w:instrText>
             </w:r>
             <w:r>
               <w:rPr>
@@ -4848,7 +4850,7 @@
               <w:szCs w:val="22"/>
             </w:rPr>
           </w:pPr>
-          <w:hyperlink w:anchor="_Toc459038730" w:history="1">
+          <w:hyperlink w:anchor="_Toc459276018" w:history="1">
             <w:r>
               <w:rPr>
                 <w:rStyle w:val="Hyperlink"/>
@@ -4875,7 +4877,7 @@
                 <w:noProof/>
                 <w:webHidden/>
               </w:rPr>
-              <w:instrText xml:space="preserve"> PAGEREF _Toc459038730 \h </w:instrText>
+              <w:instrText xml:space="preserve"> PAGEREF _Toc459276018 \h </w:instrText>
             </w:r>
             <w:r>
               <w:rPr>
@@ -4919,7 +4921,7 @@
               <w:szCs w:val="22"/>
             </w:rPr>
           </w:pPr>
-          <w:hyperlink w:anchor="_Toc459038731" w:history="1">
+          <w:hyperlink w:anchor="_Toc459276019" w:history="1">
             <w:r>
               <w:rPr>
                 <w:rStyle w:val="Hyperlink"/>
@@ -4946,7 +4948,7 @@
                 <w:noProof/>
                 <w:webHidden/>
               </w:rPr>
-              <w:instrText xml:space="preserve"> PAGEREF _Toc459038731 \h </w:instrText>
+              <w:instrText xml:space="preserve"> PAGEREF _Toc459276019 \h </w:instrText>
             </w:r>
             <w:r>
               <w:rPr>
@@ -4990,7 +4992,7 @@
               <w:szCs w:val="22"/>
             </w:rPr>
           </w:pPr>
-          <w:hyperlink w:anchor="_Toc459038732" w:history="1">
+          <w:hyperlink w:anchor="_Toc459276020" w:history="1">
             <w:r>
               <w:rPr>
                 <w:rStyle w:val="Hyperlink"/>
@@ -5017,7 +5019,7 @@
                 <w:noProof/>
                 <w:webHidden/>
               </w:rPr>
-              <w:instrText xml:space="preserve"> PAGEREF _Toc459038732 \h </w:instrText>
+              <w:instrText xml:space="preserve"> PAGEREF _Toc459276020 \h </w:instrText>
             </w:r>
             <w:r>
               <w:rPr>
@@ -5061,7 +5063,7 @@
               <w:szCs w:val="22"/>
             </w:rPr>
           </w:pPr>
-          <w:hyperlink w:anchor="_Toc459038733" w:history="1">
+          <w:hyperlink w:anchor="_Toc459276021" w:history="1">
             <w:r>
               <w:rPr>
                 <w:rStyle w:val="Hyperlink"/>
@@ -5088,7 +5090,7 @@
                 <w:noProof/>
                 <w:webHidden/>
               </w:rPr>
-              <w:instrText xml:space="preserve"> PAGEREF _Toc459038733 \h </w:instrText>
+              <w:instrText xml:space="preserve"> PAGEREF _Toc459276021 \h </w:instrText>
             </w:r>
             <w:r>
               <w:rPr>
@@ -5132,7 +5134,7 @@
               <w:szCs w:val="22"/>
             </w:rPr>
           </w:pPr>
-          <w:hyperlink w:anchor="_Toc459038734" w:history="1">
+          <w:hyperlink w:anchor="_Toc459276022" w:history="1">
             <w:r>
               <w:rPr>
                 <w:rStyle w:val="Hyperlink"/>
@@ -5159,7 +5161,7 @@
                 <w:noProof/>
                 <w:webHidden/>
               </w:rPr>
-              <w:instrText xml:space="preserve"> PAGEREF _Toc459038734 \h </w:instrText>
+              <w:instrText xml:space="preserve"> PAGEREF _Toc459276022 \h </w:instrText>
             </w:r>
             <w:r>
               <w:rPr>
@@ -5203,7 +5205,7 @@
               <w:szCs w:val="22"/>
             </w:rPr>
           </w:pPr>
-          <w:hyperlink w:anchor="_Toc459038735" w:history="1">
+          <w:hyperlink w:anchor="_Toc459276023" w:history="1">
             <w:r>
               <w:rPr>
                 <w:rStyle w:val="Hyperlink"/>
@@ -5230,7 +5232,7 @@
                 <w:noProof/>
                 <w:webHidden/>
               </w:rPr>
-              <w:instrText xml:space="preserve"> PAGEREF _Toc459038735 \h </w:instrText>
+              <w:instrText xml:space="preserve"> PAGEREF _Toc459276023 \h </w:instrText>
             </w:r>
             <w:r>
               <w:rPr>
@@ -5250,7 +5252,7 @@
                 <w:noProof/>
                 <w:webHidden/>
               </w:rPr>
-              <w:t>3</w:t>
+              <w:t>2</w:t>
             </w:r>
             <w:r>
               <w:rPr>
@@ -5274,7 +5276,7 @@
               <w:szCs w:val="22"/>
             </w:rPr>
           </w:pPr>
-          <w:hyperlink w:anchor="_Toc459038736" w:history="1">
+          <w:hyperlink w:anchor="_Toc459276024" w:history="1">
             <w:r>
               <w:rPr>
                 <w:rStyle w:val="Hyperlink"/>
@@ -5301,7 +5303,7 @@
                 <w:noProof/>
                 <w:webHidden/>
               </w:rPr>
-              <w:instrText xml:space="preserve"> PAGEREF _Toc459038736 \h </w:instrText>
+              <w:instrText xml:space="preserve"> PAGEREF _Toc459276024 \h </w:instrText>
             </w:r>
             <w:r>
               <w:rPr>
@@ -5345,7 +5347,7 @@
               <w:szCs w:val="22"/>
             </w:rPr>
           </w:pPr>
-          <w:hyperlink w:anchor="_Toc459038737" w:history="1">
+          <w:hyperlink w:anchor="_Toc459276025" w:history="1">
             <w:r>
               <w:rPr>
                 <w:rStyle w:val="Hyperlink"/>
@@ -5372,7 +5374,7 @@
                 <w:noProof/>
                 <w:webHidden/>
               </w:rPr>
-              <w:instrText xml:space="preserve"> PAGEREF _Toc459038737 \h </w:instrText>
+              <w:instrText xml:space="preserve"> PAGEREF _Toc459276025 \h </w:instrText>
             </w:r>
             <w:r>
               <w:rPr>
@@ -5416,7 +5418,7 @@
               <w:szCs w:val="22"/>
             </w:rPr>
           </w:pPr>
-          <w:hyperlink w:anchor="_Toc459038738" w:history="1">
+          <w:hyperlink w:anchor="_Toc459276026" w:history="1">
             <w:r>
               <w:rPr>
                 <w:rStyle w:val="Hyperlink"/>
@@ -5443,7 +5445,7 @@
                 <w:noProof/>
                 <w:webHidden/>
               </w:rPr>
-              <w:instrText xml:space="preserve"> PAGEREF _Toc459038738 \h </w:instrText>
+              <w:instrText xml:space="preserve"> PAGEREF _Toc459276026 \h </w:instrText>
             </w:r>
             <w:r>
               <w:rPr>
@@ -5487,7 +5489,7 @@
               <w:szCs w:val="22"/>
             </w:rPr>
           </w:pPr>
-          <w:hyperlink w:anchor="_Toc459038739" w:history="1">
+          <w:hyperlink w:anchor="_Toc459276027" w:history="1">
             <w:r>
               <w:rPr>
                 <w:rStyle w:val="Hyperlink"/>
@@ -5514,7 +5516,7 @@
                 <w:noProof/>
                 <w:webHidden/>
               </w:rPr>
-              <w:instrText xml:space="preserve"> PAGEREF _Toc459038739 \h </w:instrText>
+              <w:instrText xml:space="preserve"> PAGEREF _Toc459276027 \h </w:instrText>
             </w:r>
             <w:r>
               <w:rPr>
@@ -5558,7 +5560,7 @@
               <w:szCs w:val="22"/>
             </w:rPr>
           </w:pPr>
-          <w:hyperlink w:anchor="_Toc459038740" w:history="1">
+          <w:hyperlink w:anchor="_Toc459276028" w:history="1">
             <w:r>
               <w:rPr>
                 <w:rStyle w:val="Hyperlink"/>
@@ -5585,7 +5587,7 @@
                 <w:noProof/>
                 <w:webHidden/>
               </w:rPr>
-              <w:instrText xml:space="preserve"> PAGEREF _Toc459038740 \h </w:instrText>
+              <w:instrText xml:space="preserve"> PAGEREF _Toc459276028 \h </w:instrText>
             </w:r>
             <w:r>
               <w:rPr>
@@ -5629,7 +5631,7 @@
               <w:szCs w:val="22"/>
             </w:rPr>
           </w:pPr>
-          <w:hyperlink w:anchor="_Toc459038741" w:history="1">
+          <w:hyperlink w:anchor="_Toc459276029" w:history="1">
             <w:r>
               <w:rPr>
                 <w:rStyle w:val="Hyperlink"/>
@@ -5656,7 +5658,7 @@
                 <w:noProof/>
                 <w:webHidden/>
               </w:rPr>
-              <w:instrText xml:space="preserve"> PAGEREF _Toc459038741 \h </w:instrText>
+              <w:instrText xml:space="preserve"> PAGEREF _Toc459276029 \h </w:instrText>
             </w:r>
             <w:r>
               <w:rPr>
@@ -5700,7 +5702,7 @@
               <w:szCs w:val="22"/>
             </w:rPr>
           </w:pPr>
-          <w:hyperlink w:anchor="_Toc459038742" w:history="1">
+          <w:hyperlink w:anchor="_Toc459276030" w:history="1">
             <w:r>
               <w:rPr>
                 <w:rStyle w:val="Hyperlink"/>
@@ -5727,7 +5729,7 @@
                 <w:noProof/>
                 <w:webHidden/>
               </w:rPr>
-              <w:instrText xml:space="preserve"> PAGEREF _Toc459038742 \h </w:instrText>
+              <w:instrText xml:space="preserve"> PAGEREF _Toc459276030 \h </w:instrText>
             </w:r>
             <w:r>
               <w:rPr>
@@ -5771,7 +5773,7 @@
               <w:szCs w:val="22"/>
             </w:rPr>
           </w:pPr>
-          <w:hyperlink w:anchor="_Toc459038743" w:history="1">
+          <w:hyperlink w:anchor="_Toc459276031" w:history="1">
             <w:r>
               <w:rPr>
                 <w:rStyle w:val="Hyperlink"/>
@@ -5798,7 +5800,7 @@
                 <w:noProof/>
                 <w:webHidden/>
               </w:rPr>
-              <w:instrText xml:space="preserve"> PAGEREF _Toc459038743 \h </w:instrText>
+              <w:instrText xml:space="preserve"> PAGEREF _Toc459276031 \h </w:instrText>
             </w:r>
             <w:r>
               <w:rPr>
@@ -5842,7 +5844,7 @@
               <w:szCs w:val="22"/>
             </w:rPr>
           </w:pPr>
-          <w:hyperlink w:anchor="_Toc459038744" w:history="1">
+          <w:hyperlink w:anchor="_Toc459276032" w:history="1">
             <w:r>
               <w:rPr>
                 <w:rStyle w:val="Hyperlink"/>
@@ -5869,7 +5871,7 @@
                 <w:noProof/>
                 <w:webHidden/>
               </w:rPr>
-              <w:instrText xml:space="preserve"> PAGEREF _Toc459038744 \h </w:instrText>
+              <w:instrText xml:space="preserve"> PAGEREF _Toc459276032 \h </w:instrText>
             </w:r>
             <w:r>
               <w:rPr>
@@ -5913,22 +5915,14 @@
               <w:szCs w:val="22"/>
             </w:rPr>
           </w:pPr>
-          <w:hyperlink w:anchor="_Toc459038745" w:history="1">
+          <w:hyperlink w:anchor="_Toc459276033" w:history="1">
             <w:r>
               <w:rPr>
                 <w:rStyle w:val="Hyperlink"/>
                 <w:noProof/>
                 <w:highlight w:val="yellow"/>
               </w:rPr>
-              <w:t>ANNEX E:  HY_Feature</w:t>
-            </w:r>
-            <w:r>
-              <w:rPr>
-                <w:rStyle w:val="Hyperlink"/>
-                <w:noProof/>
-                <w:highlight w:val="yellow"/>
-              </w:rPr>
-              <w:t xml:space="preserve">s  - INSPIRE Hydrography theme </w:t>
+              <w:t>ANNEX E:  HY_Features  - INSPIRE Hydrography theme</w:t>
             </w:r>
             <w:r>
               <w:rPr>
@@ -5949,7 +5943,7 @@
                 <w:noProof/>
                 <w:webHidden/>
               </w:rPr>
-              <w:instrText xml:space="preserve"> PAGEREF _Toc459038745 \h </w:instrText>
+              <w:instrText xml:space="preserve"> PAGEREF _Toc459276033 \h </w:instrText>
             </w:r>
             <w:r>
               <w:rPr>
@@ -5993,7 +5987,7 @@
               <w:szCs w:val="22"/>
             </w:rPr>
           </w:pPr>
-          <w:hyperlink w:anchor="_Toc459038746" w:history="1">
+          <w:hyperlink w:anchor="_Toc459276034" w:history="1">
             <w:r>
               <w:rPr>
                 <w:rStyle w:val="Hyperlink"/>
@@ -6020,7 +6014,7 @@
                 <w:noProof/>
                 <w:webHidden/>
               </w:rPr>
-              <w:instrText xml:space="preserve"> PAGEREF _Toc459038746 \h </w:instrText>
+              <w:instrText xml:space="preserve"> PAGEREF _Toc459276034 \h </w:instrText>
             </w:r>
             <w:r>
               <w:rPr>
@@ -6064,7 +6058,7 @@
               <w:szCs w:val="22"/>
             </w:rPr>
           </w:pPr>
-          <w:hyperlink w:anchor="_Toc459038747" w:history="1">
+          <w:hyperlink w:anchor="_Toc459276035" w:history="1">
             <w:r>
               <w:rPr>
                 <w:rStyle w:val="Hyperlink"/>
@@ -6092,7 +6086,7 @@
                 <w:noProof/>
                 <w:webHidden/>
               </w:rPr>
-              <w:instrText xml:space="preserve"> PAGEREF _Toc459038747 \h </w:instrText>
+              <w:instrText xml:space="preserve"> PAGEREF _Toc459276035 \h </w:instrText>
             </w:r>
             <w:r>
               <w:rPr>
@@ -6136,7 +6130,7 @@
               <w:szCs w:val="22"/>
             </w:rPr>
           </w:pPr>
-          <w:hyperlink w:anchor="_Toc459038748" w:history="1">
+          <w:hyperlink w:anchor="_Toc459276036" w:history="1">
             <w:r>
               <w:rPr>
                 <w:rStyle w:val="Hyperlink"/>
@@ -6164,7 +6158,7 @@
                 <w:noProof/>
                 <w:webHidden/>
               </w:rPr>
-              <w:instrText xml:space="preserve"> PAGEREF _Toc459038748 \h </w:instrText>
+              <w:instrText xml:space="preserve"> PAGEREF _Toc459276036 \h </w:instrText>
             </w:r>
             <w:r>
               <w:rPr>
@@ -6208,13 +6202,13 @@
               <w:szCs w:val="22"/>
             </w:rPr>
           </w:pPr>
-          <w:hyperlink w:anchor="_Toc459038749" w:history="1">
+          <w:hyperlink w:anchor="_Toc459276037" w:history="1">
             <w:r>
               <w:rPr>
                 <w:rStyle w:val="Hyperlink"/>
                 <w:noProof/>
               </w:rPr>
-              <w:t>Annex F: Bibliography</w:t>
+              <w:t>ANNEX F: Bibliography</w:t>
             </w:r>
             <w:r>
               <w:rPr>
@@ -6235,7 +6229,78 @@
                 <w:noProof/>
                 <w:webHidden/>
               </w:rPr>
-              <w:instrText xml:space="preserve"> PAGEREF _Toc459038749 \h </w:instrText>
+              <w:instrText xml:space="preserve"> PAGEREF _Toc459276037 \h </w:instrText>
+            </w:r>
+            <w:r>
+              <w:rPr>
+                <w:noProof/>
+                <w:webHidden/>
+              </w:rPr>
+            </w:r>
+            <w:r>
+              <w:rPr>
+                <w:noProof/>
+                <w:webHidden/>
+              </w:rPr>
+              <w:fldChar w:fldCharType="separate"/>
+            </w:r>
+            <w:r>
+              <w:rPr>
+                <w:noProof/>
+                <w:webHidden/>
+              </w:rPr>
+              <w:t>1</w:t>
+            </w:r>
+            <w:r>
+              <w:rPr>
+                <w:noProof/>
+                <w:webHidden/>
+              </w:rPr>
+              <w:fldChar w:fldCharType="end"/>
+            </w:r>
+          </w:hyperlink>
+        </w:p>
+        <w:p>
+          <w:pPr>
+            <w:pStyle w:val="Verzeichnis1"/>
+            <w:tabs>
+              <w:tab w:val="right" w:leader="dot" w:pos="8630"/>
+            </w:tabs>
+            <w:rPr>
+              <w:rFonts w:asciiTheme="minorHAnsi" w:eastAsiaTheme="minorEastAsia" w:hAnsiTheme="minorHAnsi" w:cstheme="minorBidi"/>
+              <w:noProof/>
+              <w:sz w:val="22"/>
+              <w:szCs w:val="22"/>
+            </w:rPr>
+          </w:pPr>
+          <w:hyperlink w:anchor="_Toc459276038" w:history="1">
+            <w:r>
+              <w:rPr>
+                <w:rStyle w:val="Hyperlink"/>
+                <w:noProof/>
+              </w:rPr>
+              <w:t>ANNEX G: Revision history</w:t>
+            </w:r>
+            <w:r>
+              <w:rPr>
+                <w:noProof/>
+                <w:webHidden/>
+              </w:rPr>
+              <w:tab/>
+            </w:r>
+            <w:r>
+              <w:rPr>
+                <w:noProof/>
+                <w:webHidden/>
+              </w:rPr>
+              <w:fldChar w:fldCharType="begin"/>
+            </w:r>
+            <w:r>
+              <w:rPr>
+                <w:noProof/>
+                <w:webHidden/>
+              </w:rPr>
+              <w:instrText xml:space="preserve"> PAGEREF _Toc459276038 \h </w:instrText>
             </w:r>
             <w:r>
               <w:rPr>
@@ -6350,6 +6415,7 @@
         </w:rPr>
       </w:pPr>
       <w:r>
+        <w:lastRenderedPageBreak/>
         <w:fldChar w:fldCharType="begin"/>
       </w:r>
       <w:r>
@@ -9579,11 +9645,11 @@
         <w:pStyle w:val="introelements"/>
         <w:jc w:val="both"/>
       </w:pPr>
-      <w:bookmarkStart w:id="2" w:name="_Toc165888229"/>
+      <w:bookmarkStart w:id="3" w:name="_Toc165888229"/>
       <w:r>
         <w:t>Submitting organizations</w:t>
       </w:r>
-      <w:bookmarkEnd w:id="2"/>
+      <w:bookmarkEnd w:id="3"/>
     </w:p>
     <w:p>
       <w:pPr>
@@ -9721,11 +9787,11 @@
         <w:pStyle w:val="introelements"/>
         <w:jc w:val="both"/>
       </w:pPr>
-      <w:bookmarkStart w:id="3" w:name="_Toc165888230"/>
+      <w:bookmarkStart w:id="4" w:name="_Toc165888230"/>
       <w:r>
         <w:t>Submi</w:t>
       </w:r>
-      <w:bookmarkEnd w:id="3"/>
+      <w:bookmarkEnd w:id="4"/>
       <w:r>
         <w:t>tters</w:t>
       </w:r>
@@ -10212,14 +10278,14 @@
         <w:pStyle w:val="berschrift1"/>
         <w:jc w:val="both"/>
       </w:pPr>
-      <w:bookmarkStart w:id="4" w:name="_Toc458775718"/>
-      <w:bookmarkStart w:id="5" w:name="_Toc459038687"/>
+      <w:bookmarkStart w:id="5" w:name="_Toc458775718"/>
+      <w:bookmarkStart w:id="6" w:name="_Toc459275975"/>
       <w:r>
         <w:lastRenderedPageBreak/>
         <w:t>Scope</w:t>
       </w:r>
-      <w:bookmarkEnd w:id="4"/>
       <w:bookmarkEnd w:id="5"/>
+      <w:bookmarkEnd w:id="6"/>
     </w:p>
     <w:p>
       <w:pPr>
@@ -10564,51 +10630,38 @@
       <w:pPr>
         <w:pStyle w:val="OGCFigure"/>
       </w:pPr>
-      <w:bookmarkStart w:id="6" w:name="_Ref399339259"/>
-      <w:bookmarkStart w:id="7" w:name="_Toc459028485"/>
+      <w:bookmarkStart w:id="7" w:name="_Ref399339259"/>
+      <w:bookmarkStart w:id="8" w:name="_Toc459028485"/>
       <w:r>
         <w:t xml:space="preserve">Figure </w:t>
       </w:r>
-      <w:r>
-        <w:fldChar w:fldCharType="begin"/>
-      </w:r>
-      <w:r>
-        <w:instrText xml:space="preserve"> SEQ Figure \* ARABIC </w:instrText>
-      </w:r>
-      <w:r>
-        <w:fldChar w:fldCharType="separate"/>
-      </w:r>
-      <w:r>
-        <w:rPr>
-          <w:noProof/>
-        </w:rPr>
-        <w:t>1</w:t>
-      </w:r>
-      <w:r>
-        <w:rPr>
-          <w:noProof/>
-        </w:rPr>
-        <w:fldChar w:fldCharType="end"/>
-      </w:r>
-      <w:bookmarkEnd w:id="6"/>
+      <w:fldSimple w:instr=" SEQ Figure \* ARABIC ">
+        <w:r>
+          <w:rPr>
+            <w:noProof/>
+          </w:rPr>
+          <w:t>1</w:t>
+        </w:r>
+      </w:fldSimple>
+      <w:bookmarkEnd w:id="7"/>
       <w:r>
         <w:t>: HY_Features in the context of the OGC Abstract Specifications</w:t>
       </w:r>
-      <w:bookmarkEnd w:id="7"/>
+      <w:bookmarkEnd w:id="8"/>
     </w:p>
     <w:p>
       <w:pPr>
         <w:pStyle w:val="berschrift1"/>
         <w:jc w:val="both"/>
       </w:pPr>
-      <w:bookmarkStart w:id="8" w:name="_Toc458775719"/>
-      <w:bookmarkStart w:id="9" w:name="_Toc459038688"/>
+      <w:bookmarkStart w:id="9" w:name="_Toc458775719"/>
+      <w:bookmarkStart w:id="10" w:name="_Toc459275976"/>
       <w:r>
         <w:lastRenderedPageBreak/>
         <w:t>Conformance</w:t>
       </w:r>
-      <w:bookmarkEnd w:id="8"/>
       <w:bookmarkEnd w:id="9"/>
+      <w:bookmarkEnd w:id="10"/>
     </w:p>
     <w:p>
       <w:pPr>
@@ -10750,13 +10803,13 @@
         <w:pStyle w:val="berschrift1"/>
         <w:jc w:val="both"/>
       </w:pPr>
-      <w:bookmarkStart w:id="10" w:name="_Toc458775720"/>
-      <w:bookmarkStart w:id="11" w:name="_Toc459038689"/>
+      <w:bookmarkStart w:id="11" w:name="_Toc458775720"/>
+      <w:bookmarkStart w:id="12" w:name="_Toc459275977"/>
       <w:r>
         <w:t>Normative References</w:t>
       </w:r>
-      <w:bookmarkEnd w:id="10"/>
       <w:bookmarkEnd w:id="11"/>
+      <w:bookmarkEnd w:id="12"/>
     </w:p>
     <w:p>
       <w:pPr>
@@ -10919,13 +10972,13 @@
         <w:pStyle w:val="berschrift1"/>
         <w:jc w:val="both"/>
       </w:pPr>
-      <w:bookmarkStart w:id="12" w:name="_Toc458775721"/>
-      <w:bookmarkStart w:id="13" w:name="_Toc459038690"/>
+      <w:bookmarkStart w:id="13" w:name="_Toc458775721"/>
+      <w:bookmarkStart w:id="14" w:name="_Toc459275978"/>
       <w:r>
         <w:t>Terms and Definitions</w:t>
       </w:r>
-      <w:bookmarkEnd w:id="12"/>
       <w:bookmarkEnd w:id="13"/>
+      <w:bookmarkEnd w:id="14"/>
     </w:p>
     <w:p>
       <w:pPr>
@@ -10965,7 +11018,7 @@
           <w:lang w:val="en-US"/>
         </w:rPr>
       </w:pPr>
-      <w:bookmarkStart w:id="14" w:name="_Toc365297047"/>
+      <w:bookmarkStart w:id="15" w:name="_Toc365297047"/>
     </w:p>
     <w:p>
       <w:pPr>
@@ -10985,7 +11038,7 @@
         </w:rPr>
         <w:t>application schema</w:t>
       </w:r>
-      <w:bookmarkEnd w:id="14"/>
+      <w:bookmarkEnd w:id="15"/>
     </w:p>
     <w:p>
       <w:pPr>
@@ -11013,7 +11066,7 @@
         </w:rPr>
         <w:br/>
       </w:r>
-      <w:bookmarkStart w:id="15" w:name="_Toc365297049"/>
+      <w:bookmarkStart w:id="16" w:name="_Toc365297049"/>
       <w:r>
         <w:rPr>
           <w:lang w:val="en-US"/>
@@ -11029,8 +11082,8 @@
           <w:lang w:val="en-US"/>
         </w:rPr>
       </w:pPr>
-      <w:bookmarkStart w:id="16" w:name="_Toc365297050"/>
-      <w:bookmarkEnd w:id="15"/>
+      <w:bookmarkStart w:id="17" w:name="_Toc365297050"/>
+      <w:bookmarkEnd w:id="16"/>
     </w:p>
     <w:p>
       <w:pPr>
@@ -11050,7 +11103,7 @@
         </w:rPr>
         <w:t>catchment</w:t>
       </w:r>
-      <w:bookmarkEnd w:id="16"/>
+      <w:bookmarkEnd w:id="17"/>
     </w:p>
     <w:p>
       <w:pPr>
@@ -11310,7 +11363,7 @@
           <w:lang w:val="en-US"/>
         </w:rPr>
       </w:pPr>
-      <w:bookmarkStart w:id="17" w:name="_Toc365297052"/>
+      <w:bookmarkStart w:id="18" w:name="_Toc365297052"/>
     </w:p>
     <w:p>
       <w:pPr>
@@ -12128,19 +12181,19 @@
         </w:rPr>
         <w:t>Mass of water distinct from other masses of water. [WMO, 2016]</w:t>
       </w:r>
-      <w:bookmarkEnd w:id="17"/>
+      <w:bookmarkEnd w:id="18"/>
     </w:p>
     <w:p>
       <w:pPr>
         <w:pStyle w:val="berschrift1"/>
       </w:pPr>
-      <w:bookmarkStart w:id="18" w:name="_Toc458775722"/>
-      <w:bookmarkStart w:id="19" w:name="_Toc459038691"/>
+      <w:bookmarkStart w:id="19" w:name="_Toc458775722"/>
+      <w:bookmarkStart w:id="20" w:name="_Toc459275979"/>
       <w:r>
         <w:t>Conventions</w:t>
       </w:r>
-      <w:bookmarkEnd w:id="18"/>
       <w:bookmarkEnd w:id="19"/>
+      <w:bookmarkEnd w:id="20"/>
     </w:p>
     <w:p>
       <w:pPr>
@@ -12161,13 +12214,13 @@
       <w:pPr>
         <w:pStyle w:val="berschrift2"/>
       </w:pPr>
-      <w:bookmarkStart w:id="20" w:name="_Toc458775723"/>
-      <w:bookmarkStart w:id="21" w:name="_Toc459038692"/>
+      <w:bookmarkStart w:id="21" w:name="_Toc458775723"/>
+      <w:bookmarkStart w:id="22" w:name="_Toc459275980"/>
       <w:r>
         <w:t>Identifiers</w:t>
       </w:r>
-      <w:bookmarkEnd w:id="20"/>
       <w:bookmarkEnd w:id="21"/>
+      <w:bookmarkEnd w:id="22"/>
     </w:p>
     <w:p>
       <w:pPr>
@@ -12225,13 +12278,13 @@
       <w:pPr>
         <w:pStyle w:val="berschrift2"/>
       </w:pPr>
-      <w:bookmarkStart w:id="22" w:name="_Toc458775724"/>
-      <w:bookmarkStart w:id="23" w:name="_Toc459038693"/>
+      <w:bookmarkStart w:id="23" w:name="_Toc458775724"/>
+      <w:bookmarkStart w:id="24" w:name="_Toc459275981"/>
       <w:r>
         <w:t>Symbols (and abbreviated terms)</w:t>
       </w:r>
-      <w:bookmarkEnd w:id="22"/>
       <w:bookmarkEnd w:id="23"/>
+      <w:bookmarkEnd w:id="24"/>
     </w:p>
     <w:p>
       <w:pPr>
@@ -12667,13 +12720,13 @@
       <w:pPr>
         <w:pStyle w:val="berschrift2"/>
       </w:pPr>
-      <w:bookmarkStart w:id="24" w:name="_Toc458775725"/>
-      <w:bookmarkStart w:id="25" w:name="_Toc459038694"/>
+      <w:bookmarkStart w:id="25" w:name="_Toc458775725"/>
+      <w:bookmarkStart w:id="26" w:name="_Toc459275982"/>
       <w:r>
         <w:t>UML notation</w:t>
       </w:r>
-      <w:bookmarkEnd w:id="24"/>
       <w:bookmarkEnd w:id="25"/>
+      <w:bookmarkEnd w:id="26"/>
     </w:p>
     <w:p>
       <w:pPr>
@@ -12706,13 +12759,13 @@
       <w:pPr>
         <w:pStyle w:val="berschrift2"/>
       </w:pPr>
-      <w:bookmarkStart w:id="26" w:name="_Toc458775726"/>
-      <w:bookmarkStart w:id="27" w:name="_Toc459038695"/>
+      <w:bookmarkStart w:id="27" w:name="_Toc458775726"/>
+      <w:bookmarkStart w:id="28" w:name="_Toc459275983"/>
       <w:r>
         <w:t>WMO Terminology</w:t>
       </w:r>
-      <w:bookmarkEnd w:id="26"/>
       <w:bookmarkEnd w:id="27"/>
+      <w:bookmarkEnd w:id="28"/>
     </w:p>
     <w:p>
       <w:pPr>
@@ -12807,13 +12860,13 @@
       <w:pPr>
         <w:pStyle w:val="berschrift2"/>
       </w:pPr>
-      <w:bookmarkStart w:id="28" w:name="_Toc458775727"/>
-      <w:bookmarkStart w:id="29" w:name="_Toc459038696"/>
+      <w:bookmarkStart w:id="29" w:name="_Toc458775727"/>
+      <w:bookmarkStart w:id="30" w:name="_Toc459275984"/>
       <w:r>
         <w:t>Naming convention</w:t>
       </w:r>
-      <w:bookmarkEnd w:id="28"/>
       <w:bookmarkEnd w:id="29"/>
+      <w:bookmarkEnd w:id="30"/>
     </w:p>
     <w:p>
       <w:pPr>
@@ -12853,25 +12906,25 @@
       <w:pPr>
         <w:pStyle w:val="berschrift1"/>
       </w:pPr>
-      <w:bookmarkStart w:id="30" w:name="_Toc458775728"/>
-      <w:bookmarkStart w:id="31" w:name="_Toc459038697"/>
+      <w:bookmarkStart w:id="31" w:name="_Toc458775728"/>
+      <w:bookmarkStart w:id="32" w:name="_Toc459275985"/>
       <w:r>
         <w:t>Clauses not Containing Normative Material</w:t>
       </w:r>
-      <w:bookmarkEnd w:id="30"/>
       <w:bookmarkEnd w:id="31"/>
+      <w:bookmarkEnd w:id="32"/>
     </w:p>
     <w:p>
       <w:pPr>
         <w:pStyle w:val="berschrift2"/>
       </w:pPr>
-      <w:bookmarkStart w:id="32" w:name="_Toc458775729"/>
-      <w:bookmarkStart w:id="33" w:name="_Toc459038698"/>
+      <w:bookmarkStart w:id="33" w:name="_Toc458775729"/>
+      <w:bookmarkStart w:id="34" w:name="_Toc459275986"/>
       <w:r>
         <w:t>The abstract idea of the hydrology phenomenon</w:t>
       </w:r>
-      <w:bookmarkEnd w:id="32"/>
       <w:bookmarkEnd w:id="33"/>
+      <w:bookmarkEnd w:id="34"/>
     </w:p>
     <w:p>
       <w:pPr>
@@ -12948,37 +13001,24 @@
       <w:pPr>
         <w:pStyle w:val="OGCFigure"/>
       </w:pPr>
-      <w:bookmarkStart w:id="34" w:name="_Ref458763686"/>
-      <w:bookmarkStart w:id="35" w:name="_Toc459028486"/>
+      <w:bookmarkStart w:id="35" w:name="_Ref458763686"/>
+      <w:bookmarkStart w:id="36" w:name="_Toc459028486"/>
       <w:r>
         <w:t xml:space="preserve">Figure </w:t>
       </w:r>
-      <w:r>
-        <w:fldChar w:fldCharType="begin"/>
-      </w:r>
-      <w:r>
-        <w:instrText xml:space="preserve"> SEQ Figure \* ARABIC </w:instrText>
-      </w:r>
-      <w:r>
-        <w:fldChar w:fldCharType="separate"/>
-      </w:r>
-      <w:r>
-        <w:rPr>
-          <w:noProof/>
-        </w:rPr>
-        <w:t>2</w:t>
-      </w:r>
-      <w:r>
-        <w:rPr>
-          <w:noProof/>
-        </w:rPr>
-        <w:fldChar w:fldCharType="end"/>
-      </w:r>
-      <w:bookmarkEnd w:id="34"/>
+      <w:fldSimple w:instr=" SEQ Figure \* ARABIC ">
+        <w:r>
+          <w:rPr>
+            <w:noProof/>
+          </w:rPr>
+          <w:t>2</w:t>
+        </w:r>
+      </w:fldSimple>
+      <w:bookmarkEnd w:id="35"/>
       <w:r>
         <w:t>: Processes of the Hydrologic Cycle</w:t>
       </w:r>
-      <w:bookmarkEnd w:id="35"/>
+      <w:bookmarkEnd w:id="36"/>
     </w:p>
     <w:p>
       <w:pPr>
@@ -13299,39 +13339,26 @@
       <w:pPr>
         <w:pStyle w:val="OGCFigure"/>
       </w:pPr>
-      <w:bookmarkStart w:id="36" w:name="_Ref459032822"/>
-      <w:bookmarkStart w:id="37" w:name="_Ref458763643"/>
-      <w:bookmarkStart w:id="38" w:name="_Toc459028487"/>
+      <w:bookmarkStart w:id="37" w:name="_Ref459032822"/>
+      <w:bookmarkStart w:id="38" w:name="_Ref458763643"/>
+      <w:bookmarkStart w:id="39" w:name="_Toc459028487"/>
       <w:r>
         <w:t xml:space="preserve">Figure </w:t>
       </w:r>
-      <w:r>
-        <w:fldChar w:fldCharType="begin"/>
-      </w:r>
-      <w:r>
-        <w:instrText xml:space="preserve"> SEQ Figure \* ARABIC </w:instrText>
-      </w:r>
-      <w:r>
-        <w:fldChar w:fldCharType="separate"/>
-      </w:r>
-      <w:r>
-        <w:rPr>
-          <w:noProof/>
-        </w:rPr>
-        <w:t>3</w:t>
-      </w:r>
-      <w:r>
-        <w:rPr>
-          <w:noProof/>
-        </w:rPr>
-        <w:fldChar w:fldCharType="end"/>
-      </w:r>
-      <w:bookmarkEnd w:id="36"/>
+      <w:fldSimple w:instr=" SEQ Figure \* ARABIC ">
+        <w:r>
+          <w:rPr>
+            <w:noProof/>
+          </w:rPr>
+          <w:t>3</w:t>
+        </w:r>
+      </w:fldSimple>
+      <w:bookmarkEnd w:id="37"/>
       <w:r>
         <w:t>: Illustration of multiple representations of a catchment</w:t>
       </w:r>
-      <w:bookmarkEnd w:id="37"/>
       <w:bookmarkEnd w:id="38"/>
+      <w:bookmarkEnd w:id="39"/>
     </w:p>
     <w:p>
       <w:pPr>
@@ -13351,13 +13378,13 @@
       <w:pPr>
         <w:pStyle w:val="berschrift2"/>
       </w:pPr>
-      <w:bookmarkStart w:id="39" w:name="_Toc458775730"/>
-      <w:bookmarkStart w:id="40" w:name="_Toc459038699"/>
+      <w:bookmarkStart w:id="40" w:name="_Toc458775730"/>
+      <w:bookmarkStart w:id="41" w:name="_Toc459275987"/>
       <w:r>
         <w:t>Catchment and realizations of the catchment concept</w:t>
       </w:r>
-      <w:bookmarkEnd w:id="39"/>
       <w:bookmarkEnd w:id="40"/>
+      <w:bookmarkEnd w:id="41"/>
     </w:p>
     <w:p>
       <w:pPr>
@@ -13445,43 +13472,27 @@
         <w:pStyle w:val="OGCFigure"/>
         <w:jc w:val="left"/>
       </w:pPr>
-      <w:bookmarkStart w:id="41" w:name="_Ref458763854"/>
-      <w:bookmarkStart w:id="42" w:name="_Toc459028488"/>
+      <w:bookmarkStart w:id="42" w:name="_Ref458763854"/>
+      <w:bookmarkStart w:id="43" w:name="_Toc459028488"/>
       <w:r>
         <w:t xml:space="preserve">Figure </w:t>
       </w:r>
-      <w:r>
-        <w:fldChar w:fldCharType="begin"/>
-      </w:r>
-      <w:r>
-        <w:instrText xml:space="preserve"> SEQ Figure \* ARA</w:instrText>
-      </w:r>
-      <w:r>
-        <w:instrText xml:space="preserve">BIC </w:instrText>
-      </w:r>
-      <w:r>
-        <w:fldChar w:fldCharType="separate"/>
-      </w:r>
-      <w:r>
-        <w:rPr>
-          <w:noProof/>
-        </w:rPr>
-        <w:t>4</w:t>
-      </w:r>
-      <w:r>
-        <w:rPr>
-          <w:noProof/>
-        </w:rPr>
-        <w:fldChar w:fldCharType="end"/>
-      </w:r>
-      <w:bookmarkEnd w:id="41"/>
+      <w:fldSimple w:instr=" SEQ Figure \* ARABIC ">
+        <w:r>
+          <w:rPr>
+            <w:noProof/>
+          </w:rPr>
+          <w:t>4</w:t>
+        </w:r>
+      </w:fldSimple>
+      <w:bookmarkEnd w:id="42"/>
       <w:r>
         <w:t xml:space="preserve">: </w:t>
       </w:r>
       <w:r>
         <w:t>Basic idealized catchment.</w:t>
       </w:r>
-      <w:bookmarkEnd w:id="42"/>
+      <w:bookmarkEnd w:id="43"/>
       <w:r>
         <w:t xml:space="preserve"> This </w:t>
       </w:r>
@@ -13962,33 +13973,20 @@
         <w:pStyle w:val="OGCFigure"/>
         <w:jc w:val="both"/>
       </w:pPr>
-      <w:bookmarkStart w:id="43" w:name="_Ref458765840"/>
-      <w:bookmarkStart w:id="44" w:name="_Toc459028489"/>
+      <w:bookmarkStart w:id="44" w:name="_Ref458765840"/>
+      <w:bookmarkStart w:id="45" w:name="_Toc459028489"/>
       <w:r>
         <w:t xml:space="preserve">Figure </w:t>
       </w:r>
-      <w:r>
-        <w:fldChar w:fldCharType="begin"/>
-      </w:r>
-      <w:r>
-        <w:instrText xml:space="preserve"> SEQ Figure \* ARABIC </w:instrText>
-      </w:r>
-      <w:r>
-        <w:fldChar w:fldCharType="separate"/>
-      </w:r>
-      <w:r>
-        <w:rPr>
-          <w:noProof/>
-        </w:rPr>
-        <w:t>5</w:t>
-      </w:r>
-      <w:r>
-        <w:rPr>
-          <w:noProof/>
-        </w:rPr>
-        <w:fldChar w:fldCharType="end"/>
-      </w:r>
-      <w:bookmarkEnd w:id="43"/>
+      <w:fldSimple w:instr=" SEQ Figure \* ARABIC ">
+        <w:r>
+          <w:rPr>
+            <w:noProof/>
+          </w:rPr>
+          <w:t>5</w:t>
+        </w:r>
+      </w:fldSimple>
+      <w:bookmarkEnd w:id="44"/>
       <w:r>
         <w:t>: Multiple graphical realizations representing a catchment</w:t>
       </w:r>
@@ -14004,7 +14002,7 @@
       <w:r>
         <w:t xml:space="preserve"> a) Catchment boundary, b)   Catchment area, c) flowpath of catchment d) network of sub catchments, e) cartographic view, f) abstract flow paths, g) hydrographic network, h) network of logically connected monitoring stations.</w:t>
       </w:r>
-      <w:bookmarkEnd w:id="44"/>
+      <w:bookmarkEnd w:id="45"/>
     </w:p>
     <w:p>
       <w:pPr>
@@ -14046,13 +14044,13 @@
       <w:pPr>
         <w:pStyle w:val="berschrift2"/>
       </w:pPr>
-      <w:bookmarkStart w:id="45" w:name="_Toc458775731"/>
-      <w:bookmarkStart w:id="46" w:name="_Toc459038700"/>
+      <w:bookmarkStart w:id="46" w:name="_Toc458775731"/>
+      <w:bookmarkStart w:id="47" w:name="_Toc459275988"/>
       <w:r>
         <w:t>Catchment hierarchy and network topology</w:t>
       </w:r>
-      <w:bookmarkEnd w:id="45"/>
       <w:bookmarkEnd w:id="46"/>
+      <w:bookmarkEnd w:id="47"/>
     </w:p>
     <w:p>
       <w:pPr>
@@ -14355,21 +14353,117 @@
         <w:pStyle w:val="OGCFigure"/>
         <w:jc w:val="both"/>
       </w:pPr>
-      <w:bookmarkStart w:id="47" w:name="_Ref459016443"/>
-      <w:bookmarkStart w:id="48" w:name="_Toc459028490"/>
+      <w:bookmarkStart w:id="48" w:name="_Ref459016443"/>
+      <w:bookmarkStart w:id="49" w:name="_Toc459028490"/>
       <w:r>
         <w:t xml:space="preserve">Figure </w:t>
       </w:r>
-      <w:r>
+      <w:fldSimple w:instr=" SEQ Figure \* ARABIC ">
+        <w:r>
+          <w:rPr>
+            <w:noProof/>
+          </w:rPr>
+          <w:t>6</w:t>
+        </w:r>
+      </w:fldSimple>
+      <w:bookmarkEnd w:id="48"/>
+      <w:r>
+        <w:t xml:space="preserve"> (C1-C5</w:t>
+      </w:r>
+      <w:r>
+        <w:t>,</w:t>
+      </w:r>
+      <w:r>
+        <w:t xml:space="preserve"> from left to right): </w:t>
+      </w:r>
+      <w:bookmarkStart w:id="50" w:name="C1"/>
+      <w:r>
+        <w:t>C1</w:t>
+      </w:r>
+      <w:bookmarkEnd w:id="50"/>
+      <w:r>
+        <w:t xml:space="preserve">, Typical catchments with one inflow and one outflow each; </w:t>
+      </w:r>
+      <w:bookmarkStart w:id="51" w:name="C2"/>
+      <w:r>
+        <w:t>C2</w:t>
+      </w:r>
+      <w:bookmarkEnd w:id="51"/>
+      <w:r>
+        <w:t xml:space="preserve">, Joined (conjoint) catchments flowing into a single downstream catchment; </w:t>
+      </w:r>
+      <w:bookmarkStart w:id="52" w:name="C3"/>
+      <w:r>
+        <w:t>C3</w:t>
+      </w:r>
+      <w:bookmarkEnd w:id="52"/>
+      <w:r>
+        <w:t xml:space="preserve">, catchments joining in a waterbody or wetland with no clear network; </w:t>
+      </w:r>
+      <w:bookmarkStart w:id="53" w:name="C4"/>
+      <w:r>
+        <w:t>C4</w:t>
+      </w:r>
+      <w:bookmarkEnd w:id="53"/>
+      <w:r>
+        <w:t xml:space="preserve">, catchments joining through intermittent of subsurface flows </w:t>
+      </w:r>
+      <w:bookmarkStart w:id="54" w:name="C5"/>
+      <w:r>
+        <w:t>C5</w:t>
+      </w:r>
+      <w:bookmarkEnd w:id="54"/>
+      <w:r>
+        <w:t>, catchments that join through areas of complex or braided channels.</w:t>
+      </w:r>
+      <w:bookmarkEnd w:id="49"/>
+    </w:p>
+    <w:p>
+      <w:pPr>
+        <w:pStyle w:val="StandardWeb"/>
+        <w:rPr>
+          <w:lang w:val="en-US"/>
+        </w:rPr>
+      </w:pPr>
+      <w:r>
+        <w:rPr>
+          <w:lang w:val="en-US"/>
+        </w:rPr>
+        <w:t xml:space="preserve">In a network of catchments, morphological detail may be specified in many ways. Inflows are generally conceptual in headwaters, and outflows are often complex where water flow out of a network. As shown in </w:t>
+      </w:r>
+      <w:r>
+        <w:rPr>
+          <w:lang w:val="en-US"/>
+        </w:rPr>
         <w:fldChar w:fldCharType="begin"/>
       </w:r>
       <w:r>
-        <w:instrText xml:space="preserve"> SEQ Figure \* ARABIC </w:instrText>
-      </w:r>
-      <w:r>
+        <w:rPr>
+          <w:lang w:val="en-US"/>
+        </w:rPr>
+        <w:instrText xml:space="preserve"> REF _Ref459016443 \h </w:instrText>
+      </w:r>
+      <w:r>
+        <w:rPr>
+          <w:lang w:val="en-US"/>
+        </w:rPr>
+        <w:instrText xml:space="preserve"> \* MERGEFORMAT </w:instrText>
+      </w:r>
+      <w:r>
+        <w:rPr>
+          <w:lang w:val="en-US"/>
+        </w:rPr>
+      </w:r>
+      <w:r>
+        <w:rPr>
+          <w:lang w:val="en-US"/>
+        </w:rPr>
         <w:fldChar w:fldCharType="separate"/>
       </w:r>
       <w:r>
+        <w:t xml:space="preserve">Figure </w:t>
+      </w:r>
+      <w:r>
         <w:rPr>
           <w:noProof/>
         </w:rPr>
@@ -14377,113 +14471,228 @@
       </w:r>
       <w:r>
         <w:rPr>
-          <w:noProof/>
+          <w:lang w:val="en-US"/>
         </w:rPr>
         <w:fldChar w:fldCharType="end"/>
       </w:r>
-      <w:bookmarkEnd w:id="47"/>
-      <w:r>
-        <w:t xml:space="preserve"> (C1-C5</w:t>
-      </w:r>
-      <w:r>
-        <w:t>,</w:t>
-      </w:r>
-      <w:r>
-        <w:t xml:space="preserve"> from left to right): </w:t>
-      </w:r>
-      <w:bookmarkStart w:id="49" w:name="C1"/>
-      <w:r>
+      <w:r>
+        <w:rPr>
+          <w:lang w:val="en-US"/>
+        </w:rPr>
+        <w:t xml:space="preserve"> </w:t>
+      </w:r>
+      <w:r>
+        <w:rPr>
+          <w:lang w:val="en-US"/>
+        </w:rPr>
+        <w:t>catchments may connect through simple confluences (</w:t>
+      </w:r>
+      <w:r>
+        <w:rPr>
+          <w:lang w:val="en-US"/>
+        </w:rPr>
+        <w:fldChar w:fldCharType="begin"/>
+      </w:r>
+      <w:r>
+        <w:rPr>
+          <w:lang w:val="en-US"/>
+        </w:rPr>
+        <w:instrText xml:space="preserve"> REF C1 \h </w:instrText>
+      </w:r>
+      <w:r>
+        <w:rPr>
+          <w:lang w:val="en-US"/>
+        </w:rPr>
+        <w:instrText xml:space="preserve"> \* MERGEFORMAT </w:instrText>
+      </w:r>
+      <w:r>
+        <w:rPr>
+          <w:lang w:val="en-US"/>
+        </w:rPr>
+      </w:r>
+      <w:r>
+        <w:rPr>
+          <w:lang w:val="en-US"/>
+        </w:rPr>
+        <w:fldChar w:fldCharType="separate"/>
+      </w:r>
+      <w:r>
+        <w:rPr>
+          <w:lang w:val="en-US"/>
+        </w:rPr>
         <w:t>C1</w:t>
       </w:r>
-      <w:bookmarkEnd w:id="49"/>
-      <w:r>
-        <w:t xml:space="preserve">, Typical catchments with one inflow and one outflow each; </w:t>
-      </w:r>
-      <w:bookmarkStart w:id="50" w:name="C2"/>
-      <w:r>
-        <w:t>C2</w:t>
-      </w:r>
-      <w:bookmarkEnd w:id="50"/>
-      <w:r>
-        <w:t xml:space="preserve">, Joined (conjoint) catchments flowing into a single downstream catchment; </w:t>
-      </w:r>
-      <w:bookmarkStart w:id="51" w:name="C3"/>
-      <w:r>
+      <w:r>
+        <w:rPr>
+          <w:lang w:val="en-US"/>
+        </w:rPr>
+        <w:fldChar w:fldCharType="end"/>
+      </w:r>
+      <w:r>
+        <w:rPr>
+          <w:lang w:val="en-US"/>
+        </w:rPr>
+        <w:t xml:space="preserve">), water bodies or wetlands </w:t>
+      </w:r>
+      <w:r>
+        <w:rPr>
+          <w:lang w:val="en-US"/>
+        </w:rPr>
+        <w:t>(</w:t>
+      </w:r>
+      <w:r>
+        <w:rPr>
+          <w:lang w:val="en-US"/>
+        </w:rPr>
+        <w:fldChar w:fldCharType="begin"/>
+      </w:r>
+      <w:r>
+        <w:rPr>
+          <w:lang w:val="en-US"/>
+        </w:rPr>
+        <w:instrText xml:space="preserve"> REF C3 \h </w:instrText>
+      </w:r>
+      <w:r>
+        <w:rPr>
+          <w:lang w:val="en-US"/>
+        </w:rPr>
+        <w:instrText xml:space="preserve"> \* MERGEFORMAT </w:instrText>
+      </w:r>
+      <w:r>
+        <w:rPr>
+          <w:lang w:val="en-US"/>
+        </w:rPr>
+      </w:r>
+      <w:r>
+        <w:rPr>
+          <w:lang w:val="en-US"/>
+        </w:rPr>
+        <w:fldChar w:fldCharType="separate"/>
+      </w:r>
+      <w:r>
+        <w:rPr>
+          <w:lang w:val="en-US"/>
+        </w:rPr>
         <w:t>C3</w:t>
       </w:r>
-      <w:bookmarkEnd w:id="51"/>
-      <w:r>
-        <w:t xml:space="preserve">, catchments joining in a waterbody or wetland with no clear network; </w:t>
-      </w:r>
-      <w:bookmarkStart w:id="52" w:name="C4"/>
-      <w:r>
+      <w:r>
+        <w:rPr>
+          <w:lang w:val="en-US"/>
+        </w:rPr>
+        <w:fldChar w:fldCharType="end"/>
+      </w:r>
+      <w:r>
+        <w:rPr>
+          <w:lang w:val="en-US"/>
+        </w:rPr>
+        <w:t>)</w:t>
+      </w:r>
+      <w:r>
+        <w:rPr>
+          <w:lang w:val="en-US"/>
+        </w:rPr>
+        <w:t>, in</w:t>
+      </w:r>
+      <w:r>
+        <w:rPr>
+          <w:lang w:val="en-US"/>
+        </w:rPr>
+        <w:t>termittent or subsurface flows (</w:t>
+      </w:r>
+      <w:r>
+        <w:rPr>
+          <w:lang w:val="en-US"/>
+        </w:rPr>
+        <w:fldChar w:fldCharType="begin"/>
+      </w:r>
+      <w:r>
+        <w:rPr>
+          <w:lang w:val="en-US"/>
+        </w:rPr>
+        <w:instrText xml:space="preserve"> REF C4 \h </w:instrText>
+      </w:r>
+      <w:r>
+        <w:rPr>
+          <w:lang w:val="en-US"/>
+        </w:rPr>
+        <w:instrText xml:space="preserve"> \* MERGEFORMAT </w:instrText>
+      </w:r>
+      <w:r>
+        <w:rPr>
+          <w:lang w:val="en-US"/>
+        </w:rPr>
+      </w:r>
+      <w:r>
+        <w:rPr>
+          <w:lang w:val="en-US"/>
+        </w:rPr>
+        <w:fldChar w:fldCharType="separate"/>
+      </w:r>
+      <w:r>
+        <w:rPr>
+          <w:lang w:val="en-US"/>
+        </w:rPr>
         <w:t>C4</w:t>
       </w:r>
-      <w:bookmarkEnd w:id="52"/>
-      <w:r>
-        <w:t xml:space="preserve">, catchments joining through intermittent of subsurface flows </w:t>
-      </w:r>
-      <w:bookmarkStart w:id="53" w:name="C5"/>
-      <w:r>
+      <w:r>
+        <w:rPr>
+          <w:lang w:val="en-US"/>
+        </w:rPr>
+        <w:fldChar w:fldCharType="end"/>
+      </w:r>
+      <w:r>
+        <w:rPr>
+          <w:lang w:val="en-US"/>
+        </w:rPr>
+        <w:t>)</w:t>
+      </w:r>
+      <w:r>
+        <w:rPr>
+          <w:lang w:val="en-US"/>
+        </w:rPr>
+        <w:t xml:space="preserve"> or complex braided streams </w:t>
+      </w:r>
+      <w:r>
+        <w:rPr>
+          <w:lang w:val="en-US"/>
+        </w:rPr>
+        <w:t>(</w:t>
+      </w:r>
+      <w:r>
+        <w:rPr>
+          <w:lang w:val="en-US"/>
+        </w:rPr>
+        <w:fldChar w:fldCharType="begin"/>
+      </w:r>
+      <w:r>
+        <w:rPr>
+          <w:lang w:val="en-US"/>
+        </w:rPr>
+        <w:instrText xml:space="preserve"> REF C5 \h </w:instrText>
+      </w:r>
+      <w:r>
+        <w:rPr>
+          <w:lang w:val="en-US"/>
+        </w:rPr>
+        <w:instrText xml:space="preserve"> \* MERGEFORMAT </w:instrText>
+      </w:r>
+      <w:r>
+        <w:rPr>
+          <w:lang w:val="en-US"/>
+        </w:rPr>
+      </w:r>
+      <w:r>
+        <w:rPr>
+          <w:lang w:val="en-US"/>
+        </w:rPr>
+        <w:fldChar w:fldCharType="separate"/>
+      </w:r>
+      <w:r>
+        <w:rPr>
+          <w:lang w:val="en-US"/>
+        </w:rPr>
         <w:t>C5</w:t>
       </w:r>
-      <w:bookmarkEnd w:id="53"/>
-      <w:r>
-        <w:t>, catchments that join through areas of complex or braided channels.</w:t>
-      </w:r>
-      <w:bookmarkEnd w:id="48"/>
-    </w:p>
-    <w:p>
-      <w:pPr>
-        <w:pStyle w:val="StandardWeb"/>
-        <w:rPr>
-          <w:lang w:val="en-US"/>
-        </w:rPr>
-      </w:pPr>
-      <w:r>
-        <w:rPr>
-          <w:lang w:val="en-US"/>
-        </w:rPr>
-        <w:t xml:space="preserve">In a network of catchments, morphological detail may be specified in many ways. Inflows are generally conceptual in headwaters, and outflows are often complex where water flow out of a network. As shown in </w:t>
-      </w:r>
-      <w:r>
-        <w:rPr>
-          <w:lang w:val="en-US"/>
-        </w:rPr>
-        <w:fldChar w:fldCharType="begin"/>
-      </w:r>
-      <w:r>
-        <w:rPr>
-          <w:lang w:val="en-US"/>
-        </w:rPr>
-        <w:instrText xml:space="preserve"> REF _Ref459016443 \h </w:instrText>
-      </w:r>
-      <w:r>
-        <w:rPr>
-          <w:lang w:val="en-US"/>
-        </w:rPr>
-        <w:instrText xml:space="preserve"> \* MERGEFORMAT </w:instrText>
-      </w:r>
-      <w:r>
-        <w:rPr>
-          <w:lang w:val="en-US"/>
-        </w:rPr>
-      </w:r>
-      <w:r>
-        <w:rPr>
-          <w:lang w:val="en-US"/>
-        </w:rPr>
-        <w:fldChar w:fldCharType="separate"/>
-      </w:r>
-      <w:r>
-        <w:t xml:space="preserve">Figure </w:t>
-      </w:r>
-      <w:r>
-        <w:rPr>
-          <w:noProof/>
-        </w:rPr>
-        <w:t>6</w:t>
-      </w:r>
       <w:r>
         <w:rPr>
           <w:lang w:val="en-US"/>
@@ -14494,236 +14703,12 @@
         <w:rPr>
           <w:lang w:val="en-US"/>
         </w:rPr>
-        <w:t xml:space="preserve"> </w:t>
-      </w:r>
-      <w:r>
-        <w:rPr>
-          <w:lang w:val="en-US"/>
-        </w:rPr>
-        <w:t>catchments may connect through simple confluences (</w:t>
-      </w:r>
-      <w:r>
-        <w:rPr>
-          <w:lang w:val="en-US"/>
-        </w:rPr>
-        <w:fldChar w:fldCharType="begin"/>
-      </w:r>
-      <w:r>
-        <w:rPr>
-          <w:lang w:val="en-US"/>
-        </w:rPr>
-        <w:instrText xml:space="preserve"> REF C1 \h </w:instrText>
-      </w:r>
-      <w:r>
-        <w:rPr>
-          <w:lang w:val="en-US"/>
-        </w:rPr>
-        <w:instrText xml:space="preserve"> \* MERGEFORMAT </w:instrText>
-      </w:r>
-      <w:r>
-        <w:rPr>
-          <w:lang w:val="en-US"/>
-        </w:rPr>
-      </w:r>
-      <w:r>
-        <w:rPr>
-          <w:lang w:val="en-US"/>
-        </w:rPr>
-        <w:fldChar w:fldCharType="separate"/>
-      </w:r>
-      <w:r>
-        <w:rPr>
-          <w:lang w:val="en-US"/>
-        </w:rPr>
-        <w:t>C1</w:t>
-      </w:r>
-      <w:r>
-        <w:rPr>
-          <w:lang w:val="en-US"/>
-        </w:rPr>
-        <w:fldChar w:fldCharType="end"/>
-      </w:r>
-      <w:r>
-        <w:rPr>
-          <w:lang w:val="en-US"/>
-        </w:rPr>
-        <w:t xml:space="preserve">), water bodies or wetlands </w:t>
-      </w:r>
-      <w:r>
-        <w:rPr>
-          <w:lang w:val="en-US"/>
-        </w:rPr>
-        <w:t>(</w:t>
-      </w:r>
-      <w:r>
-        <w:rPr>
-          <w:lang w:val="en-US"/>
-        </w:rPr>
-        <w:fldChar w:fldCharType="begin"/>
-      </w:r>
-      <w:r>
-        <w:rPr>
-          <w:lang w:val="en-US"/>
-        </w:rPr>
-        <w:instrText xml:space="preserve"> REF C3 \h </w:instrText>
-      </w:r>
-      <w:r>
-        <w:rPr>
-          <w:lang w:val="en-US"/>
-        </w:rPr>
-        <w:instrText xml:space="preserve"> \* MERGEFORMAT </w:instrText>
-      </w:r>
-      <w:r>
-        <w:rPr>
-          <w:lang w:val="en-US"/>
-        </w:rPr>
-      </w:r>
-      <w:r>
-        <w:rPr>
-          <w:lang w:val="en-US"/>
-        </w:rPr>
-        <w:fldChar w:fldCharType="separate"/>
-      </w:r>
-      <w:r>
-        <w:rPr>
-          <w:lang w:val="en-US"/>
-        </w:rPr>
-        <w:t>C3</w:t>
-      </w:r>
-      <w:r>
-        <w:rPr>
-          <w:lang w:val="en-US"/>
-        </w:rPr>
-        <w:fldChar w:fldCharType="end"/>
-      </w:r>
-      <w:r>
-        <w:rPr>
-          <w:lang w:val="en-US"/>
-        </w:rPr>
         <w:t>)</w:t>
       </w:r>
       <w:r>
         <w:rPr>
           <w:lang w:val="en-US"/>
         </w:rPr>
-        <w:t>, in</w:t>
-      </w:r>
-      <w:r>
-        <w:rPr>
-          <w:lang w:val="en-US"/>
-        </w:rPr>
-        <w:t>termittent or subsurface flows (</w:t>
-      </w:r>
-      <w:r>
-        <w:rPr>
-          <w:lang w:val="en-US"/>
-        </w:rPr>
-        <w:fldChar w:fldCharType="begin"/>
-      </w:r>
-      <w:r>
-        <w:rPr>
-          <w:lang w:val="en-US"/>
-        </w:rPr>
-        <w:instrText xml:space="preserve"> REF C4 \h </w:instrText>
-      </w:r>
-      <w:r>
-        <w:rPr>
-          <w:lang w:val="en-US"/>
-        </w:rPr>
-        <w:instrText xml:space="preserve"> \* MERGEFORMAT </w:instrText>
-      </w:r>
-      <w:r>
-        <w:rPr>
-          <w:lang w:val="en-US"/>
-        </w:rPr>
-      </w:r>
-      <w:r>
-        <w:rPr>
-          <w:lang w:val="en-US"/>
-        </w:rPr>
-        <w:fldChar w:fldCharType="separate"/>
-      </w:r>
-      <w:r>
-        <w:rPr>
-          <w:lang w:val="en-US"/>
-        </w:rPr>
-        <w:t>C4</w:t>
-      </w:r>
-      <w:r>
-        <w:rPr>
-          <w:lang w:val="en-US"/>
-        </w:rPr>
-        <w:fldChar w:fldCharType="end"/>
-      </w:r>
-      <w:r>
-        <w:rPr>
-          <w:lang w:val="en-US"/>
-        </w:rPr>
-        <w:t>)</w:t>
-      </w:r>
-      <w:r>
-        <w:rPr>
-          <w:lang w:val="en-US"/>
-        </w:rPr>
-        <w:t xml:space="preserve"> or complex braided streams </w:t>
-      </w:r>
-      <w:r>
-        <w:rPr>
-          <w:lang w:val="en-US"/>
-        </w:rPr>
-        <w:t>(</w:t>
-      </w:r>
-      <w:r>
-        <w:rPr>
-          <w:lang w:val="en-US"/>
-        </w:rPr>
-        <w:fldChar w:fldCharType="begin"/>
-      </w:r>
-      <w:r>
-        <w:rPr>
-          <w:lang w:val="en-US"/>
-        </w:rPr>
-        <w:instrText xml:space="preserve"> REF C5 \h </w:instrText>
-      </w:r>
-      <w:r>
-        <w:rPr>
-          <w:lang w:val="en-US"/>
-        </w:rPr>
-        <w:instrText xml:space="preserve"> \* MERGEFORMAT </w:instrText>
-      </w:r>
-      <w:r>
-        <w:rPr>
-          <w:lang w:val="en-US"/>
-        </w:rPr>
-      </w:r>
-      <w:r>
-        <w:rPr>
-          <w:lang w:val="en-US"/>
-        </w:rPr>
-        <w:fldChar w:fldCharType="separate"/>
-      </w:r>
-      <w:r>
-        <w:rPr>
-          <w:lang w:val="en-US"/>
-        </w:rPr>
-        <w:t>C5</w:t>
-      </w:r>
-      <w:r>
-        <w:rPr>
-          <w:lang w:val="en-US"/>
-        </w:rPr>
-        <w:fldChar w:fldCharType="end"/>
-      </w:r>
-      <w:r>
-        <w:rPr>
-          <w:lang w:val="en-US"/>
-        </w:rPr>
-        <w:t>)</w:t>
-      </w:r>
-      <w:r>
-        <w:rPr>
-          <w:lang w:val="en-US"/>
-        </w:rPr>
         <w:t xml:space="preserve">. Although these cases require different geographic representations, they can be represented using the same catchment topology. Since all these cases can be specified using simple topology, no special treatment is required to handle the variation of flow processes. </w:t>
       </w:r>
     </w:p>
@@ -14731,14 +14716,14 @@
       <w:pPr>
         <w:pStyle w:val="berschrift3"/>
       </w:pPr>
-      <w:bookmarkStart w:id="54" w:name="_Toc458775732"/>
-      <w:bookmarkStart w:id="55" w:name="_Toc459038701"/>
+      <w:bookmarkStart w:id="55" w:name="_Toc458775732"/>
+      <w:bookmarkStart w:id="56" w:name="_Toc459275989"/>
       <w:r>
         <w:lastRenderedPageBreak/>
         <w:t>Hierarchy of catchments</w:t>
       </w:r>
-      <w:bookmarkEnd w:id="54"/>
       <w:bookmarkEnd w:id="55"/>
+      <w:bookmarkEnd w:id="56"/>
     </w:p>
     <w:p>
       <w:pPr>
@@ -14918,7 +14903,7 @@
           <w:lang w:val="en-US"/>
         </w:rPr>
       </w:pPr>
-      <w:bookmarkStart w:id="56" w:name="_Ref458765793"/>
+      <w:bookmarkStart w:id="57" w:name="_Ref458765793"/>
       <w:r>
         <w:rPr>
           <w:noProof/>
@@ -14978,39 +14963,26 @@
       <w:pPr>
         <w:pStyle w:val="OGCFigure"/>
       </w:pPr>
-      <w:bookmarkStart w:id="57" w:name="_Ref459015066"/>
-      <w:bookmarkStart w:id="58" w:name="_Ref459015043"/>
-      <w:bookmarkStart w:id="59" w:name="_Toc459028491"/>
+      <w:bookmarkStart w:id="58" w:name="_Ref459015066"/>
+      <w:bookmarkStart w:id="59" w:name="_Ref459015043"/>
+      <w:bookmarkStart w:id="60" w:name="_Toc459028491"/>
       <w:r>
         <w:t xml:space="preserve">Figure </w:t>
       </w:r>
-      <w:r>
-        <w:fldChar w:fldCharType="begin"/>
-      </w:r>
-      <w:r>
-        <w:instrText xml:space="preserve"> SEQ Figure \* ARABIC </w:instrText>
-      </w:r>
-      <w:r>
-        <w:fldChar w:fldCharType="separate"/>
-      </w:r>
+      <w:fldSimple w:instr=" SEQ Figure \* ARABIC ">
+        <w:r>
+          <w:rPr>
+            <w:noProof/>
+          </w:rPr>
+          <w:t>7</w:t>
+        </w:r>
+      </w:fldSimple>
+      <w:bookmarkEnd w:id="57"/>
+      <w:bookmarkEnd w:id="58"/>
       <w:r>
         <w:rPr>
           <w:noProof/>
         </w:rPr>
-        <w:t>7</w:t>
-      </w:r>
-      <w:r>
-        <w:rPr>
-          <w:noProof/>
-        </w:rPr>
-        <w:fldChar w:fldCharType="end"/>
-      </w:r>
-      <w:bookmarkEnd w:id="56"/>
-      <w:bookmarkEnd w:id="57"/>
-      <w:r>
-        <w:rPr>
-          <w:noProof/>
-        </w:rPr>
         <w:t>:</w:t>
       </w:r>
       <w:r>
@@ -15025,8 +14997,8 @@
       <w:r>
         <w:t>may be nested within a containing catchment which is another catchment (light grey)</w:t>
       </w:r>
-      <w:bookmarkEnd w:id="58"/>
       <w:bookmarkEnd w:id="59"/>
+      <w:bookmarkEnd w:id="60"/>
     </w:p>
     <w:p>
       <w:pPr>
@@ -15097,33 +15069,20 @@
         <w:pStyle w:val="OGCFigure"/>
         <w:jc w:val="both"/>
       </w:pPr>
-      <w:bookmarkStart w:id="60" w:name="_Ref458765807"/>
-      <w:bookmarkStart w:id="61" w:name="_Toc459028492"/>
+      <w:bookmarkStart w:id="61" w:name="_Ref458765807"/>
+      <w:bookmarkStart w:id="62" w:name="_Toc459028492"/>
       <w:r>
         <w:t xml:space="preserve">Figure </w:t>
       </w:r>
-      <w:r>
-        <w:fldChar w:fldCharType="begin"/>
-      </w:r>
-      <w:r>
-        <w:instrText xml:space="preserve"> SEQ Figure \* ARABIC </w:instrText>
-      </w:r>
-      <w:r>
-        <w:fldChar w:fldCharType="separate"/>
-      </w:r>
-      <w:r>
-        <w:rPr>
-          <w:noProof/>
-        </w:rPr>
-        <w:t>8</w:t>
-      </w:r>
-      <w:r>
-        <w:rPr>
-          <w:noProof/>
-        </w:rPr>
-        <w:fldChar w:fldCharType="end"/>
-      </w:r>
-      <w:bookmarkEnd w:id="60"/>
+      <w:fldSimple w:instr=" SEQ Figure \* ARABIC ">
+        <w:r>
+          <w:rPr>
+            <w:noProof/>
+          </w:rPr>
+          <w:t>8</w:t>
+        </w:r>
+      </w:fldSimple>
+      <w:bookmarkEnd w:id="61"/>
       <w:r>
         <w:t>:</w:t>
       </w:r>
@@ -15136,7 +15095,7 @@
       <w:r>
         <w:t>) may be part of a simple dendritic network of catchments which is also a catchment.</w:t>
       </w:r>
-      <w:bookmarkEnd w:id="61"/>
+      <w:bookmarkEnd w:id="62"/>
     </w:p>
     <w:p>
       <w:pPr>
@@ -15145,13 +15104,13 @@
       <w:r>
         <w:t xml:space="preserve"> </w:t>
       </w:r>
-      <w:bookmarkStart w:id="62" w:name="_Toc458775733"/>
-      <w:bookmarkStart w:id="63" w:name="_Toc459038702"/>
+      <w:bookmarkStart w:id="63" w:name="_Toc458775733"/>
+      <w:bookmarkStart w:id="64" w:name="_Toc459275990"/>
       <w:r>
         <w:t>Topological network of catchments</w:t>
       </w:r>
-      <w:bookmarkEnd w:id="62"/>
       <w:bookmarkEnd w:id="63"/>
+      <w:bookmarkEnd w:id="64"/>
     </w:p>
     <w:p>
       <w:pPr>
@@ -15233,7 +15192,7 @@
           <w:noProof/>
         </w:rPr>
       </w:pPr>
-      <w:bookmarkStart w:id="64" w:name="_Ref458766158"/>
+      <w:bookmarkStart w:id="65" w:name="_Ref458766158"/>
       <w:r>
         <w:rPr>
           <w:noProof/>
@@ -15294,36 +15253,23 @@
         <w:pStyle w:val="OGCFigure"/>
         <w:jc w:val="both"/>
       </w:pPr>
-      <w:bookmarkStart w:id="65" w:name="_Toc459028493"/>
+      <w:bookmarkStart w:id="66" w:name="_Toc459028493"/>
       <w:r>
         <w:t xml:space="preserve">Figure </w:t>
       </w:r>
-      <w:r>
-        <w:fldChar w:fldCharType="begin"/>
-      </w:r>
-      <w:r>
-        <w:instrText xml:space="preserve"> SEQ Figure \* ARABIC </w:instrText>
-      </w:r>
-      <w:r>
-        <w:fldChar w:fldCharType="separate"/>
-      </w:r>
-      <w:r>
-        <w:rPr>
-          <w:noProof/>
-        </w:rPr>
-        <w:t>9</w:t>
-      </w:r>
-      <w:r>
-        <w:rPr>
-          <w:noProof/>
-        </w:rPr>
-        <w:fldChar w:fldCharType="end"/>
-      </w:r>
-      <w:bookmarkEnd w:id="64"/>
+      <w:fldSimple w:instr=" SEQ Figure \* ARABIC ">
+        <w:r>
+          <w:rPr>
+            <w:noProof/>
+          </w:rPr>
+          <w:t>9</w:t>
+        </w:r>
+      </w:fldSimple>
+      <w:bookmarkEnd w:id="65"/>
       <w:r>
         <w:t>: A catchment area (grey) and a flowpath connecting inflow to outflow (red) depicting a definable unit where hydrological processes take place.</w:t>
       </w:r>
-      <w:bookmarkEnd w:id="65"/>
+      <w:bookmarkEnd w:id="66"/>
     </w:p>
     <w:p>
       <w:pPr>
@@ -15333,7 +15279,7 @@
           <w:lang w:val="en-US"/>
         </w:rPr>
       </w:pPr>
-      <w:bookmarkStart w:id="66" w:name="_Ref458766175"/>
+      <w:bookmarkStart w:id="67" w:name="_Ref458766175"/>
       <w:r>
         <w:rPr>
           <w:noProof/>
@@ -15401,38 +15347,25 @@
         <w:pStyle w:val="OGCFigure"/>
         <w:jc w:val="both"/>
       </w:pPr>
-      <w:bookmarkStart w:id="67" w:name="_Ref459017729"/>
-      <w:bookmarkStart w:id="68" w:name="_Toc459028494"/>
+      <w:bookmarkStart w:id="68" w:name="_Ref459017729"/>
+      <w:bookmarkStart w:id="69" w:name="_Toc459028494"/>
       <w:r>
         <w:t xml:space="preserve">Figure </w:t>
       </w:r>
-      <w:r>
-        <w:fldChar w:fldCharType="begin"/>
-      </w:r>
-      <w:r>
-        <w:instrText xml:space="preserve"> SEQ Figure \* ARABIC </w:instrText>
-      </w:r>
-      <w:r>
-        <w:fldChar w:fldCharType="separate"/>
-      </w:r>
-      <w:r>
-        <w:rPr>
-          <w:noProof/>
-        </w:rPr>
-        <w:t>10</w:t>
-      </w:r>
-      <w:r>
-        <w:rPr>
-          <w:noProof/>
-        </w:rPr>
-        <w:fldChar w:fldCharType="end"/>
-      </w:r>
-      <w:bookmarkEnd w:id="66"/>
+      <w:fldSimple w:instr=" SEQ Figure \* ARABIC ">
+        <w:r>
+          <w:rPr>
+            <w:noProof/>
+          </w:rPr>
+          <w:t>10</w:t>
+        </w:r>
+      </w:fldSimple>
       <w:bookmarkEnd w:id="67"/>
+      <w:bookmarkEnd w:id="68"/>
       <w:r>
         <w:t>: Catchments contributing to an identified outflow node. Note that some catchments contribute to a common outflow node.</w:t>
       </w:r>
-      <w:bookmarkEnd w:id="68"/>
+      <w:bookmarkEnd w:id="69"/>
     </w:p>
     <w:p>
       <w:pPr>
@@ -15498,37 +15431,24 @@
         <w:pStyle w:val="OGCFigure"/>
         <w:jc w:val="both"/>
       </w:pPr>
-      <w:bookmarkStart w:id="69" w:name="_Ref458766304"/>
-      <w:bookmarkStart w:id="70" w:name="_Toc459028495"/>
+      <w:bookmarkStart w:id="70" w:name="_Ref458766304"/>
+      <w:bookmarkStart w:id="71" w:name="_Toc459028495"/>
       <w:r>
         <w:t xml:space="preserve">Figure </w:t>
       </w:r>
-      <w:r>
-        <w:fldChar w:fldCharType="begin"/>
-      </w:r>
-      <w:r>
-        <w:instrText xml:space="preserve"> SEQ Figure \* ARABIC </w:instrText>
-      </w:r>
-      <w:r>
-        <w:fldChar w:fldCharType="separate"/>
-      </w:r>
-      <w:r>
-        <w:rPr>
-          <w:noProof/>
-        </w:rPr>
-        <w:t>11</w:t>
-      </w:r>
-      <w:r>
-        <w:rPr>
-          <w:noProof/>
-        </w:rPr>
-        <w:fldChar w:fldCharType="end"/>
-      </w:r>
-      <w:bookmarkEnd w:id="69"/>
+      <w:fldSimple w:instr=" SEQ Figure \* ARABIC ">
+        <w:r>
+          <w:rPr>
+            <w:noProof/>
+          </w:rPr>
+          <w:t>11</w:t>
+        </w:r>
+      </w:fldSimple>
+      <w:bookmarkEnd w:id="70"/>
       <w:r>
         <w:t>: Catchments receive inflow via an identified inflow node. Note that nodes are not necessarily geographic features, but are rather nodes in a graph representation of the river network.</w:t>
       </w:r>
-      <w:bookmarkEnd w:id="70"/>
+      <w:bookmarkEnd w:id="71"/>
     </w:p>
     <w:p>
       <w:pPr>
@@ -16207,41 +16127,28 @@
         <w:pStyle w:val="OGCFigure"/>
         <w:jc w:val="both"/>
       </w:pPr>
-      <w:bookmarkStart w:id="71" w:name="_Ref458766605"/>
-      <w:bookmarkStart w:id="72" w:name="_Ref458767275"/>
-      <w:bookmarkStart w:id="73" w:name="_Toc459028496"/>
+      <w:bookmarkStart w:id="72" w:name="_Ref458766605"/>
+      <w:bookmarkStart w:id="73" w:name="_Ref458767275"/>
+      <w:bookmarkStart w:id="74" w:name="_Toc459028496"/>
       <w:r>
         <w:t xml:space="preserve">Figure </w:t>
       </w:r>
-      <w:r>
-        <w:fldChar w:fldCharType="begin"/>
-      </w:r>
-      <w:r>
-        <w:instrText xml:space="preserve"> SEQ Figure \* ARABIC </w:instrText>
-      </w:r>
-      <w:r>
-        <w:fldChar w:fldCharType="separate"/>
-      </w:r>
-      <w:r>
-        <w:rPr>
-          <w:noProof/>
-        </w:rPr>
-        <w:t>12</w:t>
-      </w:r>
-      <w:r>
-        <w:rPr>
-          <w:noProof/>
-        </w:rPr>
-        <w:fldChar w:fldCharType="end"/>
-      </w:r>
-      <w:bookmarkEnd w:id="71"/>
+      <w:fldSimple w:instr=" SEQ Figure \* ARABIC ">
+        <w:r>
+          <w:rPr>
+            <w:noProof/>
+          </w:rPr>
+          <w:t>12</w:t>
+        </w:r>
+      </w:fldSimple>
+      <w:bookmarkEnd w:id="72"/>
       <w:r>
         <w:t xml:space="preserve">: </w:t>
       </w:r>
       <w:r>
         <w:t>Non-dendritic topology example</w:t>
       </w:r>
-      <w:bookmarkEnd w:id="72"/>
+      <w:bookmarkEnd w:id="73"/>
       <w:r>
         <w:t xml:space="preserve">. (C6-C8, from left to right): </w:t>
       </w:r>
@@ -16275,7 +16182,7 @@
       <w:r>
         <w:t>catchments</w:t>
       </w:r>
-      <w:bookmarkEnd w:id="73"/>
+      <w:bookmarkEnd w:id="74"/>
     </w:p>
     <w:p>
       <w:pPr>
@@ -16404,13 +16311,13 @@
       <w:pPr>
         <w:pStyle w:val="berschrift2"/>
       </w:pPr>
-      <w:bookmarkStart w:id="74" w:name="_Toc458775734"/>
-      <w:bookmarkStart w:id="75" w:name="_Toc459038703"/>
+      <w:bookmarkStart w:id="75" w:name="_Toc458775734"/>
+      <w:bookmarkStart w:id="76" w:name="_Toc459275991"/>
       <w:r>
         <w:t>River reference system</w:t>
       </w:r>
-      <w:bookmarkEnd w:id="74"/>
       <w:bookmarkEnd w:id="75"/>
+      <w:bookmarkEnd w:id="76"/>
     </w:p>
     <w:p>
       <w:pPr>
@@ -16585,8 +16492,6 @@
           </wp:inline>
         </w:drawing>
       </w:r>
-      <w:bookmarkStart w:id="76" w:name="_GoBack"/>
-      <w:bookmarkEnd w:id="76"/>
     </w:p>
     <w:p>
       <w:pPr>
@@ -16598,27 +16503,14 @@
       <w:r>
         <w:t xml:space="preserve">Figure </w:t>
       </w:r>
-      <w:r>
-        <w:fldChar w:fldCharType="begin"/>
-      </w:r>
-      <w:r>
-        <w:instrText xml:space="preserve"> SEQ Figure \* ARABIC </w:instrText>
-      </w:r>
-      <w:r>
-        <w:fldChar w:fldCharType="separate"/>
-      </w:r>
-      <w:r>
-        <w:rPr>
-          <w:noProof/>
-        </w:rPr>
-        <w:t>13</w:t>
-      </w:r>
-      <w:r>
-        <w:rPr>
-          <w:noProof/>
-        </w:rPr>
-        <w:fldChar w:fldCharType="end"/>
-      </w:r>
+      <w:fldSimple w:instr=" SEQ Figure \* ARABIC ">
+        <w:r>
+          <w:rPr>
+            <w:noProof/>
+          </w:rPr>
+          <w:t>13</w:t>
+        </w:r>
+      </w:fldSimple>
       <w:bookmarkEnd w:id="77"/>
       <w:r>
         <w:t xml:space="preserve">: </w:t>
@@ -16715,27 +16607,14 @@
       <w:r>
         <w:t xml:space="preserve">Figure </w:t>
       </w:r>
-      <w:r>
-        <w:fldChar w:fldCharType="begin"/>
-      </w:r>
-      <w:r>
-        <w:instrText xml:space="preserve"> SEQ Figure \* ARABIC </w:instrText>
-      </w:r>
-      <w:r>
-        <w:fldChar w:fldCharType="separate"/>
-      </w:r>
-      <w:r>
-        <w:rPr>
-          <w:noProof/>
-        </w:rPr>
-        <w:t>14</w:t>
-      </w:r>
-      <w:r>
-        <w:rPr>
-          <w:noProof/>
-        </w:rPr>
-        <w:fldChar w:fldCharType="end"/>
-      </w:r>
+      <w:fldSimple w:instr=" SEQ Figure \* ARABIC ">
+        <w:r>
+          <w:rPr>
+            <w:noProof/>
+          </w:rPr>
+          <w:t>14</w:t>
+        </w:r>
+      </w:fldSimple>
       <w:bookmarkEnd w:id="79"/>
       <w:r>
         <w:t xml:space="preserve">: </w:t>
@@ -16774,7 +16653,7 @@
         <w:pStyle w:val="berschrift2"/>
       </w:pPr>
       <w:bookmarkStart w:id="81" w:name="_Toc458775735"/>
-      <w:bookmarkStart w:id="82" w:name="_Toc459038704"/>
+      <w:bookmarkStart w:id="82" w:name="_Toc459275992"/>
       <w:r>
         <w:t>Hydrographic and hydrometric networks</w:t>
       </w:r>
@@ -16801,7 +16680,7 @@
         <w:pStyle w:val="berschrift3"/>
       </w:pPr>
       <w:bookmarkStart w:id="83" w:name="_Toc458775736"/>
-      <w:bookmarkStart w:id="84" w:name="_Toc459038705"/>
+      <w:bookmarkStart w:id="84" w:name="_Toc459275993"/>
       <w:r>
         <w:t>Hydrographic and channel networks</w:t>
       </w:r>
@@ -16960,7 +16839,7 @@
         <w:pStyle w:val="berschrift3"/>
       </w:pPr>
       <w:bookmarkStart w:id="85" w:name="_Toc458775737"/>
-      <w:bookmarkStart w:id="86" w:name="_Toc459038706"/>
+      <w:bookmarkStart w:id="86" w:name="_Toc459275994"/>
       <w:r>
         <w:t>Hydrometric networks</w:t>
       </w:r>
@@ -17003,7 +16882,7 @@
         <w:pStyle w:val="berschrift3"/>
       </w:pPr>
       <w:bookmarkStart w:id="87" w:name="_Toc458775738"/>
-      <w:bookmarkStart w:id="88" w:name="_Toc459038707"/>
+      <w:bookmarkStart w:id="88" w:name="_Toc459275995"/>
       <w:r>
         <w:t>HydroNetwork: hydrographic network, channel network and station network - different views of catchment topology</w:t>
       </w:r>
@@ -17141,27 +17020,14 @@
       <w:r>
         <w:t xml:space="preserve">Figure </w:t>
       </w:r>
-      <w:r>
-        <w:fldChar w:fldCharType="begin"/>
-      </w:r>
-      <w:r>
-        <w:instrText xml:space="preserve"> SEQ Figure \* ARABIC </w:instrText>
-      </w:r>
-      <w:r>
-        <w:fldChar w:fldCharType="separate"/>
-      </w:r>
-      <w:r>
-        <w:rPr>
-          <w:noProof/>
-        </w:rPr>
-        <w:t>15</w:t>
-      </w:r>
-      <w:r>
-        <w:rPr>
-          <w:noProof/>
-        </w:rPr>
-        <w:fldChar w:fldCharType="end"/>
-      </w:r>
+      <w:fldSimple w:instr=" SEQ Figure \* ARABIC ">
+        <w:r>
+          <w:rPr>
+            <w:noProof/>
+          </w:rPr>
+          <w:t>15</w:t>
+        </w:r>
+      </w:fldSimple>
       <w:bookmarkEnd w:id="89"/>
       <w:r>
         <w:t>: Cyclic nature of the HY_Features basic model</w:t>
@@ -17209,7 +17075,7 @@
         <w:jc w:val="both"/>
       </w:pPr>
       <w:bookmarkStart w:id="91" w:name="_Toc458775739"/>
-      <w:bookmarkStart w:id="92" w:name="_Toc459038708"/>
+      <w:bookmarkStart w:id="92" w:name="_Toc459275996"/>
       <w:r>
         <w:t>FlowPath</w:t>
       </w:r>
@@ -17259,7 +17125,7 @@
         <w:jc w:val="both"/>
       </w:pPr>
       <w:bookmarkStart w:id="93" w:name="_Toc458775740"/>
-      <w:bookmarkStart w:id="94" w:name="_Toc459038709"/>
+      <w:bookmarkStart w:id="94" w:name="_Toc459275997"/>
       <w:r>
         <w:t>Discussion of purpose and relation to ISO standards baselines.</w:t>
       </w:r>
@@ -17314,7 +17180,7 @@
         <w:jc w:val="both"/>
       </w:pPr>
       <w:bookmarkStart w:id="95" w:name="_Toc458775741"/>
-      <w:bookmarkStart w:id="96" w:name="_Toc459038710"/>
+      <w:bookmarkStart w:id="96" w:name="_Toc459275998"/>
       <w:r>
         <w:t>Catchment topology, comparison with the ISO topology model</w:t>
       </w:r>
@@ -17742,7 +17608,7 @@
         <w:jc w:val="both"/>
       </w:pPr>
       <w:bookmarkStart w:id="97" w:name="_Toc458775742"/>
-      <w:bookmarkStart w:id="98" w:name="_Toc459038711"/>
+      <w:bookmarkStart w:id="98" w:name="_Toc459275999"/>
       <w:r>
         <w:t>River Reference System, comparison with ISO linear referencing model</w:t>
       </w:r>
@@ -18053,7 +17919,7 @@
         <w:jc w:val="both"/>
       </w:pPr>
       <w:bookmarkStart w:id="99" w:name="_Toc458775743"/>
-      <w:bookmarkStart w:id="100" w:name="_Toc459038712"/>
+      <w:bookmarkStart w:id="100" w:name="_Toc459276000"/>
       <w:r>
         <w:t>Catchment Network Navigation, comparison with ISO network (navigation) model</w:t>
       </w:r>
@@ -18211,11 +18077,12 @@
       </w:pPr>
       <w:bookmarkStart w:id="101" w:name="_Toc337499858"/>
       <w:bookmarkStart w:id="102" w:name="_Toc458775744"/>
-      <w:bookmarkStart w:id="103" w:name="_Toc459038713"/>
+      <w:bookmarkStart w:id="103" w:name="_Toc459276001"/>
       <w:r>
         <w:t>Clause containing normative material</w:t>
       </w:r>
       <w:bookmarkEnd w:id="101"/>
+      <w:bookmarkEnd w:id="103"/>
     </w:p>
     <w:p>
       <w:pPr>
@@ -18223,9 +18090,8 @@
         <w:jc w:val="both"/>
       </w:pPr>
       <w:bookmarkStart w:id="104" w:name="_Toc458775745"/>
-      <w:bookmarkStart w:id="105" w:name="_Toc459038714"/>
+      <w:bookmarkStart w:id="105" w:name="_Toc459276002"/>
       <w:bookmarkEnd w:id="102"/>
-      <w:bookmarkEnd w:id="103"/>
       <w:r>
         <w:t>The HY_Features conceptual model</w:t>
       </w:r>
@@ -18367,27 +18233,14 @@
         <w:lastRenderedPageBreak/>
         <w:t xml:space="preserve">Table </w:t>
       </w:r>
-      <w:r>
-        <w:fldChar w:fldCharType="begin"/>
-      </w:r>
-      <w:r>
-        <w:instrText xml:space="preserve"> SEQ Table \* ARABIC </w:instrText>
-      </w:r>
-      <w:r>
-        <w:fldChar w:fldCharType="separate"/>
-      </w:r>
-      <w:r>
-        <w:rPr>
-          <w:noProof/>
-        </w:rPr>
-        <w:t>1</w:t>
-      </w:r>
-      <w:r>
-        <w:rPr>
-          <w:noProof/>
-        </w:rPr>
-        <w:fldChar w:fldCharType="end"/>
-      </w:r>
+      <w:fldSimple w:instr=" SEQ Table \* ARABIC ">
+        <w:r>
+          <w:rPr>
+            <w:noProof/>
+          </w:rPr>
+          <w:t>1</w:t>
+        </w:r>
+      </w:fldSimple>
       <w:r>
         <w:t xml:space="preserve">: HY_Features modules, </w:t>
       </w:r>
@@ -18732,27 +18585,14 @@
       <w:r>
         <w:t xml:space="preserve">Figure </w:t>
       </w:r>
-      <w:r>
-        <w:fldChar w:fldCharType="begin"/>
-      </w:r>
-      <w:r>
-        <w:instrText xml:space="preserve"> SEQ Figure \* ARABIC </w:instrText>
-      </w:r>
-      <w:r>
-        <w:fldChar w:fldCharType="separate"/>
-      </w:r>
-      <w:r>
-        <w:rPr>
-          <w:noProof/>
-        </w:rPr>
-        <w:t>16</w:t>
-      </w:r>
-      <w:r>
-        <w:rPr>
-          <w:noProof/>
-        </w:rPr>
-        <w:fldChar w:fldCharType="end"/>
-      </w:r>
+      <w:fldSimple w:instr=" SEQ Figure \* ARABIC ">
+        <w:r>
+          <w:rPr>
+            <w:noProof/>
+          </w:rPr>
+          <w:t>16</w:t>
+        </w:r>
+      </w:fldSimple>
       <w:bookmarkEnd w:id="107"/>
       <w:r>
         <w:t>: HY_Features modules and packages</w:t>
@@ -18770,7 +18610,7 @@
         <w:jc w:val="both"/>
       </w:pPr>
       <w:bookmarkStart w:id="109" w:name="_Toc458775746"/>
-      <w:bookmarkStart w:id="110" w:name="_Toc459038715"/>
+      <w:bookmarkStart w:id="110" w:name="_Toc459276003"/>
       <w:r>
         <w:t>The HY_Features conceptual conformance (mapping)</w:t>
       </w:r>
@@ -19067,7 +18907,7 @@
         <w:jc w:val="both"/>
       </w:pPr>
       <w:bookmarkStart w:id="111" w:name="_Toc458775747"/>
-      <w:bookmarkStart w:id="112" w:name="_Toc459038716"/>
+      <w:bookmarkStart w:id="112" w:name="_Toc459276004"/>
       <w:r>
         <w:t>The HY_Features data conformance (encoding)</w:t>
       </w:r>
@@ -19403,7 +19243,7 @@
         <w:jc w:val="both"/>
       </w:pPr>
       <w:bookmarkStart w:id="113" w:name="_Toc458775748"/>
-      <w:bookmarkStart w:id="114" w:name="_Toc459038717"/>
+      <w:bookmarkStart w:id="114" w:name="_Toc459276005"/>
       <w:r>
         <w:t>The Hydro Feature application schema</w:t>
       </w:r>
@@ -19599,27 +19439,14 @@
       <w:r>
         <w:t xml:space="preserve">Figure </w:t>
       </w:r>
-      <w:r>
-        <w:fldChar w:fldCharType="begin"/>
-      </w:r>
-      <w:r>
-        <w:instrText xml:space="preserve"> SEQ Figure \* ARABIC </w:instrText>
-      </w:r>
-      <w:r>
-        <w:fldChar w:fldCharType="separate"/>
-      </w:r>
-      <w:r>
-        <w:rPr>
-          <w:noProof/>
-        </w:rPr>
-        <w:t>17</w:t>
-      </w:r>
-      <w:r>
-        <w:rPr>
-          <w:noProof/>
-        </w:rPr>
-        <w:fldChar w:fldCharType="end"/>
-      </w:r>
+      <w:fldSimple w:instr=" SEQ Figure \* ARABIC ">
+        <w:r>
+          <w:rPr>
+            <w:noProof/>
+          </w:rPr>
+          <w:t>17</w:t>
+        </w:r>
+      </w:fldSimple>
       <w:bookmarkEnd w:id="115"/>
       <w:r>
         <w:t>: Hydrologic features describing separate aspects of the hydrology phenomenon</w:t>
@@ -19840,27 +19667,14 @@
       <w:r>
         <w:t xml:space="preserve">Figure </w:t>
       </w:r>
-      <w:r>
-        <w:fldChar w:fldCharType="begin"/>
-      </w:r>
-      <w:r>
-        <w:instrText xml:space="preserve"> SEQ Figure \* ARABIC </w:instrText>
-      </w:r>
-      <w:r>
-        <w:fldChar w:fldCharType="separate"/>
-      </w:r>
-      <w:r>
-        <w:rPr>
-          <w:noProof/>
-        </w:rPr>
-        <w:t>18</w:t>
-      </w:r>
-      <w:r>
-        <w:rPr>
-          <w:noProof/>
-        </w:rPr>
-        <w:fldChar w:fldCharType="end"/>
-      </w:r>
+      <w:fldSimple w:instr=" SEQ Figure \* ARABIC ">
+        <w:r>
+          <w:rPr>
+            <w:noProof/>
+          </w:rPr>
+          <w:t>18</w:t>
+        </w:r>
+      </w:fldSimple>
       <w:bookmarkEnd w:id="117"/>
       <w:r>
         <w:t>: Hydro Feature – external dependencies</w:t>
@@ -20207,7 +20021,7 @@
         <w:jc w:val="both"/>
       </w:pPr>
       <w:bookmarkStart w:id="119" w:name="_Toc458775749"/>
-      <w:bookmarkStart w:id="120" w:name="_Toc459038718"/>
+      <w:bookmarkStart w:id="120" w:name="_Toc459276006"/>
       <w:r>
         <w:t>The Named Feature model</w:t>
       </w:r>
@@ -20358,27 +20172,14 @@
       <w:r>
         <w:t xml:space="preserve">Figure </w:t>
       </w:r>
-      <w:r>
-        <w:fldChar w:fldCharType="begin"/>
-      </w:r>
-      <w:r>
-        <w:instrText xml:space="preserve"> SEQ Figure \* ARABIC </w:instrText>
-      </w:r>
-      <w:r>
-        <w:fldChar w:fldCharType="separate"/>
-      </w:r>
-      <w:r>
-        <w:rPr>
-          <w:noProof/>
-        </w:rPr>
-        <w:t>19</w:t>
-      </w:r>
-      <w:r>
-        <w:rPr>
-          <w:noProof/>
-        </w:rPr>
-        <w:fldChar w:fldCharType="end"/>
-      </w:r>
+      <w:fldSimple w:instr=" SEQ Figure \* ARABIC ">
+        <w:r>
+          <w:rPr>
+            <w:noProof/>
+          </w:rPr>
+          <w:t>19</w:t>
+        </w:r>
+      </w:fldSimple>
       <w:bookmarkEnd w:id="121"/>
       <w:r>
         <w:t xml:space="preserve">: Named Feature (UML class diagram, </w:t>
@@ -21130,7 +20931,7 @@
         <w:jc w:val="both"/>
       </w:pPr>
       <w:bookmarkStart w:id="123" w:name="_Toc458775750"/>
-      <w:bookmarkStart w:id="124" w:name="_Toc459038719"/>
+      <w:bookmarkStart w:id="124" w:name="_Toc459276007"/>
       <w:r>
         <w:t>The Hydro Complex model</w:t>
       </w:r>
@@ -21408,27 +21209,14 @@
       <w:r>
         <w:t xml:space="preserve">Figure </w:t>
       </w:r>
-      <w:r>
-        <w:fldChar w:fldCharType="begin"/>
-      </w:r>
-      <w:r>
-        <w:instrText xml:space="preserve"> SEQ Figure \* ARABIC </w:instrText>
-      </w:r>
-      <w:r>
-        <w:fldChar w:fldCharType="separate"/>
-      </w:r>
-      <w:r>
-        <w:rPr>
-          <w:noProof/>
-        </w:rPr>
-        <w:t>20</w:t>
-      </w:r>
-      <w:r>
-        <w:rPr>
-          <w:noProof/>
-        </w:rPr>
-        <w:fldChar w:fldCharType="end"/>
-      </w:r>
+      <w:fldSimple w:instr=" SEQ Figure \* ARABIC ">
+        <w:r>
+          <w:rPr>
+            <w:noProof/>
+          </w:rPr>
+          <w:t>20</w:t>
+        </w:r>
+      </w:fldSimple>
       <w:bookmarkEnd w:id="125"/>
       <w:r>
         <w:t xml:space="preserve">: Catchment (UML class diagram, </w:t>
@@ -21789,27 +21577,14 @@
       <w:r>
         <w:t xml:space="preserve">Figure </w:t>
       </w:r>
-      <w:r>
-        <w:fldChar w:fldCharType="begin"/>
-      </w:r>
-      <w:r>
-        <w:instrText xml:space="preserve"> SEQ Figure \* ARABIC </w:instrText>
-      </w:r>
-      <w:r>
-        <w:fldChar w:fldCharType="separate"/>
-      </w:r>
-      <w:r>
-        <w:rPr>
-          <w:noProof/>
-        </w:rPr>
-        <w:t>21</w:t>
-      </w:r>
-      <w:r>
-        <w:rPr>
-          <w:noProof/>
-        </w:rPr>
-        <w:fldChar w:fldCharType="end"/>
-      </w:r>
+      <w:fldSimple w:instr=" SEQ Figure \* ARABIC ">
+        <w:r>
+          <w:rPr>
+            <w:noProof/>
+          </w:rPr>
+          <w:t>21</w:t>
+        </w:r>
+      </w:fldSimple>
       <w:bookmarkEnd w:id="128"/>
       <w:r>
         <w:t xml:space="preserve">: Catchment and outfall (UML class diagram, </w:t>
@@ -21931,27 +21706,14 @@
       <w:r>
         <w:t xml:space="preserve">Figure </w:t>
       </w:r>
-      <w:r>
-        <w:fldChar w:fldCharType="begin"/>
-      </w:r>
-      <w:r>
-        <w:instrText xml:space="preserve"> SEQ Figure \* ARABIC </w:instrText>
-      </w:r>
-      <w:r>
-        <w:fldChar w:fldCharType="separate"/>
-      </w:r>
-      <w:r>
-        <w:rPr>
-          <w:noProof/>
-        </w:rPr>
-        <w:t>22</w:t>
-      </w:r>
-      <w:r>
-        <w:rPr>
-          <w:noProof/>
-        </w:rPr>
-        <w:fldChar w:fldCharType="end"/>
-      </w:r>
+      <w:fldSimple w:instr=" SEQ Figure \* ARABIC ">
+        <w:r>
+          <w:rPr>
+            <w:noProof/>
+          </w:rPr>
+          <w:t>22</w:t>
+        </w:r>
+      </w:fldSimple>
       <w:r>
         <w:t xml:space="preserve">: Containing / contained catchment (UML class diagram, </w:t>
       </w:r>
@@ -22067,27 +21829,14 @@
       <w:r>
         <w:t xml:space="preserve">Figure </w:t>
       </w:r>
-      <w:r>
-        <w:fldChar w:fldCharType="begin"/>
-      </w:r>
-      <w:r>
-        <w:instrText xml:space="preserve"> SEQ Figure \* ARABIC </w:instrText>
-      </w:r>
-      <w:r>
-        <w:fldChar w:fldCharType="separate"/>
-      </w:r>
-      <w:r>
-        <w:rPr>
-          <w:noProof/>
-        </w:rPr>
-        <w:t>23</w:t>
-      </w:r>
-      <w:r>
-        <w:rPr>
-          <w:noProof/>
-        </w:rPr>
-        <w:fldChar w:fldCharType="end"/>
-      </w:r>
+      <w:fldSimple w:instr=" SEQ Figure \* ARABIC ">
+        <w:r>
+          <w:rPr>
+            <w:noProof/>
+          </w:rPr>
+          <w:t>23</w:t>
+        </w:r>
+      </w:fldSimple>
       <w:r>
         <w:t xml:space="preserve">: Conjoint catchment (UML class diagram, </w:t>
       </w:r>
@@ -22197,27 +21946,14 @@
       <w:r>
         <w:t xml:space="preserve">Figure </w:t>
       </w:r>
-      <w:r>
-        <w:fldChar w:fldCharType="begin"/>
-      </w:r>
-      <w:r>
-        <w:instrText xml:space="preserve"> SEQ Figure \* ARABIC </w:instrText>
-      </w:r>
-      <w:r>
-        <w:fldChar w:fldCharType="separate"/>
-      </w:r>
-      <w:r>
-        <w:rPr>
-          <w:noProof/>
-        </w:rPr>
-        <w:t>24</w:t>
-      </w:r>
-      <w:r>
-        <w:rPr>
-          <w:noProof/>
-        </w:rPr>
-        <w:fldChar w:fldCharType="end"/>
-      </w:r>
+      <w:fldSimple w:instr=" SEQ Figure \* ARABIC ">
+        <w:r>
+          <w:rPr>
+            <w:noProof/>
+          </w:rPr>
+          <w:t>24</w:t>
+        </w:r>
+      </w:fldSimple>
       <w:r>
         <w:t xml:space="preserve">: Upper / lower catchment (UML class diagram, </w:t>
       </w:r>
@@ -23012,30 +22748,14 @@
       <w:r>
         <w:t xml:space="preserve">Figure </w:t>
       </w:r>
-      <w:r>
-        <w:fldChar w:fldCharType="begin"/>
-      </w:r>
-      <w:r>
-        <w:instrText xml:space="preserve"> SEQ F</w:instrText>
-      </w:r>
-      <w:r>
-        <w:instrText xml:space="preserve">igure \* ARABIC </w:instrText>
-      </w:r>
-      <w:r>
-        <w:fldChar w:fldCharType="separate"/>
-      </w:r>
-      <w:r>
-        <w:rPr>
-          <w:noProof/>
-        </w:rPr>
-        <w:t>25</w:t>
-      </w:r>
-      <w:r>
-        <w:rPr>
-          <w:noProof/>
-        </w:rPr>
-        <w:fldChar w:fldCharType="end"/>
-      </w:r>
+      <w:fldSimple w:instr=" SEQ Figure \* ARABIC ">
+        <w:r>
+          <w:rPr>
+            <w:noProof/>
+          </w:rPr>
+          <w:t>25</w:t>
+        </w:r>
+      </w:fldSimple>
       <w:bookmarkEnd w:id="133"/>
       <w:r>
         <w:t xml:space="preserve">: Catchment aggregate (UML class diagram, </w:t>
@@ -23731,27 +23451,14 @@
       <w:r>
         <w:t xml:space="preserve">Figure </w:t>
       </w:r>
-      <w:r>
-        <w:fldChar w:fldCharType="begin"/>
-      </w:r>
-      <w:r>
-        <w:instrText xml:space="preserve"> SEQ Figure \* ARABIC </w:instrText>
-      </w:r>
-      <w:r>
-        <w:fldChar w:fldCharType="separate"/>
-      </w:r>
-      <w:r>
-        <w:rPr>
-          <w:noProof/>
-        </w:rPr>
-        <w:t>26</w:t>
-      </w:r>
-      <w:r>
-        <w:rPr>
-          <w:noProof/>
-        </w:rPr>
-        <w:fldChar w:fldCharType="end"/>
-      </w:r>
+      <w:fldSimple w:instr=" SEQ Figure \* ARABIC ">
+        <w:r>
+          <w:rPr>
+            <w:noProof/>
+          </w:rPr>
+          <w:t>26</w:t>
+        </w:r>
+      </w:fldSimple>
       <w:bookmarkEnd w:id="135"/>
       <w:r>
         <w:t xml:space="preserve">: Dendritic catchment (UML class diagram, </w:t>
@@ -24321,30 +24028,14 @@
       <w:r>
         <w:t xml:space="preserve">Figure </w:t>
       </w:r>
-      <w:r>
-        <w:fldChar w:fldCharType="begin"/>
-      </w:r>
-      <w:r>
-        <w:instrText xml:space="preserve"> SEQ Fig</w:instrText>
-      </w:r>
-      <w:r>
-        <w:instrText xml:space="preserve">ure \* ARABIC </w:instrText>
-      </w:r>
-      <w:r>
-        <w:fldChar w:fldCharType="separate"/>
-      </w:r>
-      <w:r>
-        <w:rPr>
-          <w:noProof/>
-        </w:rPr>
-        <w:t>27</w:t>
-      </w:r>
-      <w:r>
-        <w:rPr>
-          <w:noProof/>
-        </w:rPr>
-        <w:fldChar w:fldCharType="end"/>
-      </w:r>
+      <w:fldSimple w:instr=" SEQ Figure \* ARABIC ">
+        <w:r>
+          <w:rPr>
+            <w:noProof/>
+          </w:rPr>
+          <w:t>27</w:t>
+        </w:r>
+      </w:fldSimple>
       <w:bookmarkEnd w:id="137"/>
       <w:r>
         <w:t xml:space="preserve">: Interior catchment (UML class diagram, </w:t>
@@ -24999,27 +24690,14 @@
       <w:r>
         <w:t xml:space="preserve">Figure </w:t>
       </w:r>
-      <w:r>
-        <w:fldChar w:fldCharType="begin"/>
-      </w:r>
-      <w:r>
-        <w:instrText xml:space="preserve"> SEQ Figure \* ARABIC </w:instrText>
-      </w:r>
-      <w:r>
-        <w:fldChar w:fldCharType="separate"/>
-      </w:r>
-      <w:r>
-        <w:rPr>
-          <w:noProof/>
-        </w:rPr>
-        <w:t>28</w:t>
-      </w:r>
-      <w:r>
-        <w:rPr>
-          <w:noProof/>
-        </w:rPr>
-        <w:fldChar w:fldCharType="end"/>
-      </w:r>
+      <w:fldSimple w:instr=" SEQ Figure \* ARABIC ">
+        <w:r>
+          <w:rPr>
+            <w:noProof/>
+          </w:rPr>
+          <w:t>28</w:t>
+        </w:r>
+      </w:fldSimple>
       <w:bookmarkEnd w:id="139"/>
       <w:r>
         <w:t xml:space="preserve">: Outfall (UML class diagram, </w:t>
@@ -25754,27 +25432,14 @@
       <w:r>
         <w:t xml:space="preserve">Figure </w:t>
       </w:r>
-      <w:r>
-        <w:fldChar w:fldCharType="begin"/>
-      </w:r>
-      <w:r>
-        <w:instrText xml:space="preserve"> SEQ Figure \* ARABIC </w:instrText>
-      </w:r>
-      <w:r>
-        <w:fldChar w:fldCharType="separate"/>
-      </w:r>
-      <w:r>
-        <w:rPr>
-          <w:noProof/>
-        </w:rPr>
-        <w:t>29</w:t>
-      </w:r>
-      <w:r>
-        <w:rPr>
-          <w:noProof/>
-        </w:rPr>
-        <w:fldChar w:fldCharType="end"/>
-      </w:r>
+      <w:fldSimple w:instr=" SEQ Figure \* ARABIC ">
+        <w:r>
+          <w:rPr>
+            <w:noProof/>
+          </w:rPr>
+          <w:t>29</w:t>
+        </w:r>
+      </w:fldSimple>
       <w:bookmarkEnd w:id="141"/>
       <w:r>
         <w:t xml:space="preserve">: Catchment realization and its specialization (UML class diagram, </w:t>
@@ -28188,27 +27853,14 @@
       <w:r>
         <w:t xml:space="preserve">Figure </w:t>
       </w:r>
-      <w:r>
-        <w:fldChar w:fldCharType="begin"/>
-      </w:r>
-      <w:r>
-        <w:instrText xml:space="preserve"> SEQ Figure \* ARABIC </w:instrText>
-      </w:r>
-      <w:r>
-        <w:fldChar w:fldCharType="separate"/>
-      </w:r>
-      <w:r>
-        <w:rPr>
-          <w:noProof/>
-        </w:rPr>
-        <w:t>30</w:t>
-      </w:r>
-      <w:r>
-        <w:rPr>
-          <w:noProof/>
-        </w:rPr>
-        <w:fldChar w:fldCharType="end"/>
-      </w:r>
+      <w:fldSimple w:instr=" SEQ Figure \* ARABIC ">
+        <w:r>
+          <w:rPr>
+            <w:noProof/>
+          </w:rPr>
+          <w:t>30</w:t>
+        </w:r>
+      </w:fldSimple>
       <w:bookmarkEnd w:id="143"/>
       <w:r>
         <w:t xml:space="preserve">: Outfall Realization (UML class diagram, </w:t>
@@ -28779,7 +28431,7 @@
         <w:t xml:space="preserve"> </w:t>
       </w:r>
       <w:bookmarkStart w:id="145" w:name="_Toc458775751"/>
-      <w:bookmarkStart w:id="146" w:name="_Toc459038720"/>
+      <w:bookmarkStart w:id="146" w:name="_Toc459276008"/>
       <w:r>
         <w:t>The River Positioning System model</w:t>
       </w:r>
@@ -28957,27 +28609,14 @@
       <w:r>
         <w:t xml:space="preserve">Figure </w:t>
       </w:r>
-      <w:r>
-        <w:fldChar w:fldCharType="begin"/>
-      </w:r>
-      <w:r>
-        <w:instrText xml:space="preserve"> SEQ Figure \* ARABIC </w:instrText>
-      </w:r>
-      <w:r>
-        <w:fldChar w:fldCharType="separate"/>
-      </w:r>
-      <w:r>
-        <w:rPr>
-          <w:noProof/>
-        </w:rPr>
-        <w:t>31</w:t>
-      </w:r>
-      <w:r>
-        <w:rPr>
-          <w:noProof/>
-        </w:rPr>
-        <w:fldChar w:fldCharType="end"/>
-      </w:r>
+      <w:fldSimple w:instr=" SEQ Figure \* ARABIC ">
+        <w:r>
+          <w:rPr>
+            <w:noProof/>
+          </w:rPr>
+          <w:t>31</w:t>
+        </w:r>
+      </w:fldSimple>
       <w:bookmarkEnd w:id="147"/>
       <w:r>
         <w:t xml:space="preserve">: River Positioning System (UML class diagram, </w:t>
@@ -30186,7 +29825,7 @@
         <w:jc w:val="both"/>
       </w:pPr>
       <w:bookmarkStart w:id="149" w:name="_Toc458775752"/>
-      <w:bookmarkStart w:id="150" w:name="_Toc459038721"/>
+      <w:bookmarkStart w:id="150" w:name="_Toc459276009"/>
       <w:r>
         <w:t>The Surface Hydro Feature application schema</w:t>
       </w:r>
@@ -30336,27 +29975,14 @@
       <w:r>
         <w:t xml:space="preserve">Figure </w:t>
       </w:r>
-      <w:r>
-        <w:fldChar w:fldCharType="begin"/>
-      </w:r>
-      <w:r>
-        <w:instrText xml:space="preserve"> SEQ Figure \* ARABIC </w:instrText>
-      </w:r>
-      <w:r>
-        <w:fldChar w:fldCharType="separate"/>
-      </w:r>
-      <w:r>
-        <w:rPr>
-          <w:noProof/>
-        </w:rPr>
-        <w:t>32</w:t>
-      </w:r>
-      <w:r>
-        <w:rPr>
-          <w:noProof/>
-        </w:rPr>
-        <w:fldChar w:fldCharType="end"/>
-      </w:r>
+      <w:fldSimple w:instr=" SEQ Figure \* ARABIC ">
+        <w:r>
+          <w:rPr>
+            <w:noProof/>
+          </w:rPr>
+          <w:t>32</w:t>
+        </w:r>
+      </w:fldSimple>
       <w:r>
         <w:t>: Surface Hydro Feature -  dependencies</w:t>
       </w:r>
@@ -30368,7 +29994,7 @@
         <w:jc w:val="both"/>
       </w:pPr>
       <w:bookmarkStart w:id="152" w:name="_Toc458775753"/>
-      <w:bookmarkStart w:id="153" w:name="_Toc459038722"/>
+      <w:bookmarkStart w:id="153" w:name="_Toc459276010"/>
       <w:r>
         <w:t>The Channel Network model</w:t>
       </w:r>
@@ -30518,27 +30144,14 @@
       <w:r>
         <w:t xml:space="preserve">Figure </w:t>
       </w:r>
-      <w:r>
-        <w:fldChar w:fldCharType="begin"/>
-      </w:r>
-      <w:r>
-        <w:instrText xml:space="preserve"> SEQ Figure \* ARABIC </w:instrText>
-      </w:r>
-      <w:r>
-        <w:fldChar w:fldCharType="separate"/>
-      </w:r>
-      <w:r>
-        <w:rPr>
-          <w:noProof/>
-        </w:rPr>
-        <w:t>33</w:t>
-      </w:r>
-      <w:r>
-        <w:rPr>
-          <w:noProof/>
-        </w:rPr>
-        <w:fldChar w:fldCharType="end"/>
-      </w:r>
+      <w:fldSimple w:instr=" SEQ Figure \* ARABIC ">
+        <w:r>
+          <w:rPr>
+            <w:noProof/>
+          </w:rPr>
+          <w:t>33</w:t>
+        </w:r>
+      </w:fldSimple>
       <w:bookmarkEnd w:id="154"/>
       <w:r>
         <w:t>: Channel Network realiz</w:t>
@@ -30796,27 +30409,14 @@
       <w:r>
         <w:t xml:space="preserve">Figure </w:t>
       </w:r>
-      <w:r>
-        <w:fldChar w:fldCharType="begin"/>
-      </w:r>
-      <w:r>
-        <w:instrText xml:space="preserve"> SEQ Figure \* ARABIC </w:instrText>
-      </w:r>
-      <w:r>
-        <w:fldChar w:fldCharType="separate"/>
-      </w:r>
-      <w:r>
-        <w:rPr>
-          <w:noProof/>
-        </w:rPr>
-        <w:t>34</w:t>
-      </w:r>
-      <w:r>
-        <w:rPr>
-          <w:noProof/>
-        </w:rPr>
-        <w:fldChar w:fldCharType="end"/>
-      </w:r>
+      <w:fldSimple w:instr=" SEQ Figure \* ARABIC ">
+        <w:r>
+          <w:rPr>
+            <w:noProof/>
+          </w:rPr>
+          <w:t>34</w:t>
+        </w:r>
+      </w:fldSimple>
       <w:bookmarkEnd w:id="156"/>
       <w:r>
         <w:t xml:space="preserve">: Depression and Channel realizing the outfall (UML class diagram, </w:t>
@@ -32699,7 +32299,7 @@
         <w:jc w:val="both"/>
       </w:pPr>
       <w:bookmarkStart w:id="158" w:name="_Toc458775754"/>
-      <w:bookmarkStart w:id="159" w:name="_Toc459038723"/>
+      <w:bookmarkStart w:id="159" w:name="_Toc459276011"/>
       <w:r>
         <w:t>The Hydrographic Network model</w:t>
       </w:r>
@@ -32844,27 +32444,14 @@
       <w:r>
         <w:t xml:space="preserve">Figure </w:t>
       </w:r>
-      <w:r>
-        <w:fldChar w:fldCharType="begin"/>
-      </w:r>
-      <w:r>
-        <w:instrText xml:space="preserve"> SEQ Figure \* ARABIC </w:instrText>
-      </w:r>
-      <w:r>
-        <w:fldChar w:fldCharType="separate"/>
-      </w:r>
-      <w:r>
-        <w:rPr>
-          <w:noProof/>
-        </w:rPr>
-        <w:t>35</w:t>
-      </w:r>
-      <w:r>
-        <w:rPr>
-          <w:noProof/>
-        </w:rPr>
-        <w:fldChar w:fldCharType="end"/>
-      </w:r>
+      <w:fldSimple w:instr=" SEQ Figure \* ARABIC ">
+        <w:r>
+          <w:rPr>
+            <w:noProof/>
+          </w:rPr>
+          <w:t>35</w:t>
+        </w:r>
+      </w:fldSimple>
       <w:bookmarkEnd w:id="160"/>
       <w:r>
         <w:t xml:space="preserve">: Hydrographic Network realizing the catchment (UML class diagram, </w:t>
@@ -33101,27 +32688,14 @@
       <w:r>
         <w:t xml:space="preserve">Figure </w:t>
       </w:r>
-      <w:r>
-        <w:fldChar w:fldCharType="begin"/>
-      </w:r>
-      <w:r>
-        <w:instrText xml:space="preserve"> SEQ Figure \* ARABIC </w:instrText>
-      </w:r>
-      <w:r>
-        <w:fldChar w:fldCharType="separate"/>
-      </w:r>
-      <w:r>
-        <w:rPr>
-          <w:noProof/>
-        </w:rPr>
-        <w:t>36</w:t>
-      </w:r>
-      <w:r>
-        <w:rPr>
-          <w:noProof/>
-        </w:rPr>
-        <w:fldChar w:fldCharType="end"/>
-      </w:r>
+      <w:fldSimple w:instr=" SEQ Figure \* ARABIC ">
+        <w:r>
+          <w:rPr>
+            <w:noProof/>
+          </w:rPr>
+          <w:t>36</w:t>
+        </w:r>
+      </w:fldSimple>
       <w:bookmarkEnd w:id="162"/>
       <w:r>
         <w:t xml:space="preserve">: Water Body realizing the outfall (UML class diagram, </w:t>
@@ -35456,7 +35030,6 @@
               <w:jc w:val="both"/>
             </w:pPr>
             <w:r>
-              <w:lastRenderedPageBreak/>
               <w:t>Target type</w:t>
             </w:r>
           </w:p>
@@ -35487,6 +35060,7 @@
               <w:jc w:val="both"/>
             </w:pPr>
             <w:r>
+              <w:lastRenderedPageBreak/>
               <w:t>Name</w:t>
             </w:r>
           </w:p>
@@ -35973,7 +35547,6 @@
               <w:jc w:val="both"/>
             </w:pPr>
             <w:r>
-              <w:lastRenderedPageBreak/>
               <w:t>Name</w:t>
             </w:r>
           </w:p>
@@ -36053,6 +35626,7 @@
               <w:jc w:val="both"/>
             </w:pPr>
             <w:r>
+              <w:lastRenderedPageBreak/>
               <w:t>Dependency</w:t>
             </w:r>
           </w:p>
@@ -36172,7 +35746,7 @@
         <w:jc w:val="both"/>
       </w:pPr>
       <w:bookmarkStart w:id="164" w:name="_Toc458775755"/>
-      <w:bookmarkStart w:id="165" w:name="_Toc459038724"/>
+      <w:bookmarkStart w:id="165" w:name="_Toc459276012"/>
       <w:r>
         <w:t>The Surface Water Body types</w:t>
       </w:r>
@@ -36432,9 +36006,8 @@
         <w:jc w:val="both"/>
       </w:pPr>
       <w:bookmarkStart w:id="166" w:name="_Toc458775756"/>
-      <w:bookmarkStart w:id="167" w:name="_Toc459038725"/>
-      <w:r>
-        <w:lastRenderedPageBreak/>
+      <w:bookmarkStart w:id="167" w:name="_Toc459276013"/>
+      <w:r>
         <w:t>The Storage model</w:t>
       </w:r>
       <w:bookmarkEnd w:id="166"/>
@@ -36506,7 +36079,14 @@
         <w:rPr>
           <w:lang w:val="en-US"/>
         </w:rPr>
-        <w:t xml:space="preserve">) provides a concept to describe any water body, in terms of a reservoir storing water for future use. The separate storage model allows to describe the hydrographic network without the details of storage capacities that a water body may have, and vice versa storage reservoirs to be referenced independent of their role within the hydrographic network. </w:t>
+        <w:t xml:space="preserve">) provides a concept to describe any water body, in terms of a reservoir storing water for future use. The separate storage model allows to describe the hydrographic network without the details of storage capacities that a water body may </w:t>
+      </w:r>
+      <w:r>
+        <w:rPr>
+          <w:lang w:val="en-US"/>
+        </w:rPr>
+        <w:lastRenderedPageBreak/>
+        <w:t xml:space="preserve">have, and vice versa storage reservoirs to be referenced independent of their role within the hydrographic network. </w:t>
       </w:r>
     </w:p>
     <w:p>
@@ -36577,27 +36157,14 @@
       <w:r>
         <w:t xml:space="preserve">Figure </w:t>
       </w:r>
-      <w:r>
-        <w:fldChar w:fldCharType="begin"/>
-      </w:r>
-      <w:r>
-        <w:instrText xml:space="preserve"> SEQ Figure \* ARABIC </w:instrText>
-      </w:r>
-      <w:r>
-        <w:fldChar w:fldCharType="separate"/>
-      </w:r>
-      <w:r>
-        <w:rPr>
-          <w:noProof/>
-        </w:rPr>
-        <w:t>37</w:t>
-      </w:r>
-      <w:r>
-        <w:rPr>
-          <w:noProof/>
-        </w:rPr>
-        <w:fldChar w:fldCharType="end"/>
-      </w:r>
+      <w:fldSimple w:instr=" SEQ Figure \* ARABIC ">
+        <w:r>
+          <w:rPr>
+            <w:noProof/>
+          </w:rPr>
+          <w:t>37</w:t>
+        </w:r>
+      </w:fldSimple>
       <w:bookmarkEnd w:id="168"/>
       <w:r>
         <w:t xml:space="preserve">: Reservoir realizing an outfall (UML class diagram, </w:t>
@@ -36820,7 +36387,6 @@
               <w:jc w:val="both"/>
             </w:pPr>
             <w:r>
-              <w:lastRenderedPageBreak/>
               <w:t>Dependency</w:t>
             </w:r>
           </w:p>
@@ -36922,8 +36488,9 @@
         <w:jc w:val="both"/>
       </w:pPr>
       <w:bookmarkStart w:id="170" w:name="_Toc458775757"/>
-      <w:bookmarkStart w:id="171" w:name="_Toc459038726"/>
-      <w:r>
+      <w:bookmarkStart w:id="171" w:name="_Toc459276014"/>
+      <w:r>
+        <w:lastRenderedPageBreak/>
         <w:t>The Hydrometric Network application schema</w:t>
       </w:r>
       <w:bookmarkEnd w:id="170"/>
@@ -37125,27 +36692,14 @@
       <w:r>
         <w:t xml:space="preserve">Figure </w:t>
       </w:r>
-      <w:r>
-        <w:fldChar w:fldCharType="begin"/>
-      </w:r>
-      <w:r>
-        <w:instrText xml:space="preserve"> SEQ Figure \* ARABIC </w:instrText>
-      </w:r>
-      <w:r>
-        <w:fldChar w:fldCharType="separate"/>
-      </w:r>
-      <w:r>
-        <w:rPr>
-          <w:noProof/>
-        </w:rPr>
-        <w:t>38</w:t>
-      </w:r>
-      <w:r>
-        <w:rPr>
-          <w:noProof/>
-        </w:rPr>
-        <w:fldChar w:fldCharType="end"/>
-      </w:r>
+      <w:fldSimple w:instr=" SEQ Figure \* ARABIC ">
+        <w:r>
+          <w:rPr>
+            <w:noProof/>
+          </w:rPr>
+          <w:t>38</w:t>
+        </w:r>
+      </w:fldSimple>
       <w:bookmarkEnd w:id="172"/>
       <w:r>
         <w:t>: Hydrometric Network – dependencies</w:t>
@@ -37229,27 +36783,14 @@
       <w:r>
         <w:t xml:space="preserve">Figure </w:t>
       </w:r>
-      <w:r>
-        <w:fldChar w:fldCharType="begin"/>
-      </w:r>
-      <w:r>
-        <w:instrText xml:space="preserve"> SEQ Figure \* ARABIC </w:instrText>
-      </w:r>
-      <w:r>
-        <w:fldChar w:fldCharType="separate"/>
-      </w:r>
-      <w:r>
-        <w:rPr>
-          <w:noProof/>
-        </w:rPr>
-        <w:t>39</w:t>
-      </w:r>
-      <w:r>
-        <w:rPr>
-          <w:noProof/>
-        </w:rPr>
-        <w:fldChar w:fldCharType="end"/>
-      </w:r>
+      <w:fldSimple w:instr=" SEQ Figure \* ARABIC ">
+        <w:r>
+          <w:rPr>
+            <w:noProof/>
+          </w:rPr>
+          <w:t>39</w:t>
+        </w:r>
+      </w:fldSimple>
       <w:bookmarkEnd w:id="174"/>
       <w:r>
         <w:t xml:space="preserve">: Hydrometric network model (UML class diagram, </w:t>
@@ -37942,14 +37483,14 @@
           <w:numId w:val="0"/>
         </w:numPr>
       </w:pPr>
-      <w:bookmarkStart w:id="176" w:name="_Toc459038727"/>
+      <w:bookmarkStart w:id="176" w:name="_Toc459276015"/>
       <w:r>
         <w:t xml:space="preserve">ANNEX A </w:t>
       </w:r>
+      <w:r>
+        <w:t>Conformance Class Abstract Test Suite (Normative)</w:t>
+      </w:r>
       <w:bookmarkEnd w:id="176"/>
-      <w:r>
-        <w:t>Conformance Class Abstract Test Suite (Normative)</w:t>
-      </w:r>
     </w:p>
     <w:p>
       <w:pPr>
@@ -37959,7 +37500,7 @@
           <w:numId w:val="0"/>
         </w:numPr>
       </w:pPr>
-      <w:bookmarkStart w:id="177" w:name="_Toc459038728"/>
+      <w:bookmarkStart w:id="177" w:name="_Toc459276016"/>
       <w:r>
         <w:t>A.1 Introduction</w:t>
       </w:r>
@@ -37989,7 +37530,7 @@
           <w:numId w:val="0"/>
         </w:numPr>
       </w:pPr>
-      <w:bookmarkStart w:id="178" w:name="_Toc459038729"/>
+      <w:bookmarkStart w:id="178" w:name="_Toc459276017"/>
       <w:r>
         <w:t>A.2 Conformance class: HY_HydroFeature application schema equivalence</w:t>
       </w:r>
@@ -38265,7 +37806,7 @@
           <w:numId w:val="0"/>
         </w:numPr>
       </w:pPr>
-      <w:bookmarkStart w:id="179" w:name="_Toc459038730"/>
+      <w:bookmarkStart w:id="179" w:name="_Toc459276018"/>
       <w:r>
         <w:lastRenderedPageBreak/>
         <w:t>A.3 Conformance class: HY_SurfaceHydroFeature application schema equivalence</w:t>
@@ -38558,7 +38099,7 @@
           <w:numId w:val="0"/>
         </w:numPr>
       </w:pPr>
-      <w:bookmarkStart w:id="180" w:name="_Toc459038731"/>
+      <w:bookmarkStart w:id="180" w:name="_Toc459276019"/>
       <w:r>
         <w:t>A.4 Conformance class: HY_HydrometricFeature application schema equivalence</w:t>
       </w:r>
@@ -38776,7 +38317,7 @@
           <w:numId w:val="0"/>
         </w:numPr>
       </w:pPr>
-      <w:bookmarkStart w:id="181" w:name="_Toc459038732"/>
+      <w:bookmarkStart w:id="181" w:name="_Toc459276020"/>
       <w:r>
         <w:lastRenderedPageBreak/>
         <w:t>ANNEX B - Code lists for the HY_Features model</w:t>
@@ -38791,7 +38332,7 @@
           <w:numId w:val="0"/>
         </w:numPr>
       </w:pPr>
-      <w:bookmarkStart w:id="182" w:name="_Toc459038733"/>
+      <w:bookmarkStart w:id="182" w:name="_Toc459276021"/>
       <w:r>
         <w:t>B.1 Terms identifying a fixed landmark determined to realize the conceptual outfall</w:t>
       </w:r>
@@ -39337,7 +38878,7 @@
           <w:numId w:val="0"/>
         </w:numPr>
       </w:pPr>
-      <w:bookmarkStart w:id="183" w:name="_Toc459038734"/>
+      <w:bookmarkStart w:id="183" w:name="_Toc459276022"/>
       <w:r>
         <w:t>B.2 Terms commonly used in hydrology to describe a spatial relation between two points</w:t>
       </w:r>
@@ -39582,7 +39123,7 @@
           <w:numId w:val="0"/>
         </w:numPr>
       </w:pPr>
-      <w:bookmarkStart w:id="184" w:name="_Toc459038735"/>
+      <w:bookmarkStart w:id="184" w:name="_Toc459276023"/>
       <w:r>
         <w:t>B.3 Terms commonly used in hydrology to describe a drainage pattern</w:t>
       </w:r>
@@ -39878,7 +39419,7 @@
           <w:numId w:val="0"/>
         </w:numPr>
       </w:pPr>
-      <w:bookmarkStart w:id="185" w:name="_Toc459038736"/>
+      <w:bookmarkStart w:id="185" w:name="_Toc459276024"/>
       <w:r>
         <w:t>B.4 Terms commonly used to indicate the type of name usage.</w:t>
       </w:r>
@@ -40070,7 +39611,7 @@
           <w:numId w:val="0"/>
         </w:numPr>
       </w:pPr>
-      <w:bookmarkStart w:id="186" w:name="_Toc459038737"/>
+      <w:bookmarkStart w:id="186" w:name="_Toc459276025"/>
       <w:r>
         <w:lastRenderedPageBreak/>
         <w:t>ANNEX C:  HY_Features  - AHGF Mapping</w:t>
@@ -40090,7 +39631,7 @@
           <w:numId w:val="0"/>
         </w:numPr>
       </w:pPr>
-      <w:bookmarkStart w:id="187" w:name="_Toc459038738"/>
+      <w:bookmarkStart w:id="187" w:name="_Toc459276026"/>
       <w:r>
         <w:t>C.1 Catchment</w:t>
       </w:r>
@@ -40662,7 +40203,7 @@
           <w:numId w:val="0"/>
         </w:numPr>
       </w:pPr>
-      <w:bookmarkStart w:id="188" w:name="_Toc459038739"/>
+      <w:bookmarkStart w:id="188" w:name="_Toc459276027"/>
       <w:r>
         <w:t>C.2 Hydrographic Network</w:t>
       </w:r>
@@ -41440,7 +40981,7 @@
           <w:numId w:val="0"/>
         </w:numPr>
       </w:pPr>
-      <w:bookmarkStart w:id="189" w:name="_Toc459038740"/>
+      <w:bookmarkStart w:id="189" w:name="_Toc459276028"/>
       <w:r>
         <w:lastRenderedPageBreak/>
         <w:t xml:space="preserve">C.3 </w:t>
@@ -41753,7 +41294,7 @@
           <w:numId w:val="0"/>
         </w:numPr>
       </w:pPr>
-      <w:bookmarkStart w:id="190" w:name="_Toc459038741"/>
+      <w:bookmarkStart w:id="190" w:name="_Toc459276029"/>
       <w:r>
         <w:lastRenderedPageBreak/>
         <w:t>ANNEX D:  HY_Features  - NHDPlus  Mapping</w:t>
@@ -41791,7 +41332,7 @@
           <w:numId w:val="0"/>
         </w:numPr>
       </w:pPr>
-      <w:bookmarkStart w:id="191" w:name="_Toc459038742"/>
+      <w:bookmarkStart w:id="191" w:name="_Toc459276030"/>
       <w:r>
         <w:t>D.1 Catchment Model</w:t>
       </w:r>
@@ -42343,7 +41884,7 @@
           <w:numId w:val="0"/>
         </w:numPr>
       </w:pPr>
-      <w:bookmarkStart w:id="192" w:name="_Toc459038743"/>
+      <w:bookmarkStart w:id="192" w:name="_Toc459276031"/>
       <w:r>
         <w:t>D.2 Hydrographic Network Model</w:t>
       </w:r>
@@ -43068,7 +42609,7 @@
           <w:numId w:val="0"/>
         </w:numPr>
       </w:pPr>
-      <w:bookmarkStart w:id="193" w:name="_Toc459038744"/>
+      <w:bookmarkStart w:id="193" w:name="_Toc459276032"/>
       <w:r>
         <w:t>D.3 Hydrometric Network Model</w:t>
       </w:r>
@@ -43370,15 +42911,21 @@
           <w:highlight w:val="yellow"/>
         </w:rPr>
       </w:pPr>
-      <w:bookmarkStart w:id="194" w:name="_Toc459038745"/>
+      <w:bookmarkStart w:id="194" w:name="_Toc459276033"/>
       <w:r>
         <w:rPr>
           <w:highlight w:val="yellow"/>
         </w:rPr>
         <w:lastRenderedPageBreak/>
-        <w:t xml:space="preserve">ANNEX E:  HY_Features  - INSPIRE Hydrography theme </w:t>
+        <w:t>ANNEX E:  HY_Features  - INSPIRE Hydrography theme</w:t>
       </w:r>
       <w:bookmarkEnd w:id="194"/>
+      <w:r>
+        <w:rPr>
+          <w:highlight w:val="yellow"/>
+        </w:rPr>
+        <w:t xml:space="preserve"> </w:t>
+      </w:r>
     </w:p>
     <w:p>
       <w:r>
@@ -43420,7 +42967,7 @@
           <w:numId w:val="0"/>
         </w:numPr>
       </w:pPr>
-      <w:bookmarkStart w:id="195" w:name="_Toc459038746"/>
+      <w:bookmarkStart w:id="195" w:name="_Toc459276034"/>
       <w:r>
         <w:t>D.1 Catchment Model</w:t>
       </w:r>
@@ -44352,7 +43899,7 @@
           <w:highlight w:val="yellow"/>
         </w:rPr>
       </w:pPr>
-      <w:bookmarkStart w:id="196" w:name="_Toc459038747"/>
+      <w:bookmarkStart w:id="196" w:name="_Toc459276035"/>
       <w:r>
         <w:rPr>
           <w:highlight w:val="yellow"/>
@@ -45428,7 +44975,7 @@
           <w:highlight w:val="yellow"/>
         </w:rPr>
       </w:pPr>
-      <w:bookmarkStart w:id="197" w:name="_Toc459038748"/>
+      <w:bookmarkStart w:id="197" w:name="_Toc459276036"/>
       <w:r>
         <w:rPr>
           <w:highlight w:val="yellow"/>
@@ -45780,10 +45327,13 @@
         </w:numPr>
       </w:pPr>
       <w:bookmarkStart w:id="198" w:name="_Toc458775773"/>
-      <w:bookmarkStart w:id="199" w:name="_Toc459038749"/>
+      <w:bookmarkStart w:id="199" w:name="_Toc459276037"/>
       <w:r>
         <w:lastRenderedPageBreak/>
-        <w:t>Annex F: Bibliography</w:t>
+        <w:t>ANNEX</w:t>
+      </w:r>
+      <w:r>
+        <w:t xml:space="preserve"> F: Bibliography</w:t>
       </w:r>
       <w:bookmarkEnd w:id="198"/>
       <w:bookmarkEnd w:id="199"/>
@@ -46396,10 +45946,12 @@
           <w:lang w:eastAsia="en-AU"/>
         </w:rPr>
       </w:pPr>
+      <w:bookmarkStart w:id="200" w:name="_Toc459276038"/>
       <w:r>
         <w:lastRenderedPageBreak/>
         <w:t>ANNEX G: Revision history</w:t>
       </w:r>
+      <w:bookmarkEnd w:id="200"/>
     </w:p>
     <w:tbl>
       <w:tblPr>
@@ -47023,7 +46575,7 @@
             <w:noProof/>
             <w:lang w:val="de-DE"/>
           </w:rPr>
-          <w:t>x</w:t>
+          <w:t>vi</w:t>
         </w:r>
         <w:r>
           <w:fldChar w:fldCharType="end"/>
@@ -47833,7 +47385,7 @@
           <w:rPr>
             <w:noProof/>
           </w:rPr>
-          <w:t>xi</w:t>
+          <w:t>iii</w:t>
         </w:r>
         <w:r>
           <w:rPr>
@@ -47966,7 +47518,7 @@
             <w:noProof/>
             <w:lang w:val="de-DE"/>
           </w:rPr>
-          <w:t>36</w:t>
+          <w:t>94</w:t>
         </w:r>
         <w:r>
           <w:fldChar w:fldCharType="end"/>
@@ -48052,7 +47604,7 @@
           <w:rPr>
             <w:noProof/>
           </w:rPr>
-          <w:t>37</w:t>
+          <w:t>93</w:t>
         </w:r>
         <w:r>
           <w:fldChar w:fldCharType="end"/>
@@ -58109,7 +57661,7 @@
 </file>
 
 <file path=customXml/itemProps1.xml><?xml version="1.0" encoding="utf-8"?>
-<ds:datastoreItem xmlns:ds="http://schemas.openxmlformats.org/officeDocument/2006/customXml" ds:itemID="{0E9D8803-8910-4CD1-9206-5AD88292B050}">
+<ds:datastoreItem xmlns:ds="http://schemas.openxmlformats.org/officeDocument/2006/customXml" ds:itemID="{93901B7C-C738-4813-8733-3C38D59E2790}">
   <ds:schemaRefs>
     <ds:schemaRef ds:uri="http://schemas.openxmlformats.org/officeDocument/2006/bibliography"/>
   </ds:schemaRefs>

</xml_diff>